<commit_message>
update skillset and resume
</commit_message>
<xml_diff>
--- a/inputs/Sky_Quan_Resume.docx
+++ b/inputs/Sky_Quan_Resume.docx
@@ -5,289 +5,236 @@
     <w:p>
       <w:pPr>
         <w:pBdr>
-          <w:bottom w:val="single" w:sz="4" w:space="1" w:color="auto"/>
+          <w:bottom w:val="single" w:sz="18" w:space="1" w:color="auto"/>
         </w:pBdr>
         <w:jc w:val="center"/>
         <w:rPr>
           <w:sz w:val="60"/>
           <w:szCs w:val="60"/>
-          <w:rPrChange w:id="0" w:author="sky tin" w:date="2025-03-04T23:49:00Z" w16du:dateUtc="2025-03-05T04:49:00Z">
-            <w:rPr/>
-          </w:rPrChange>
-        </w:rPr>
-        <w:pPrChange w:id="1" w:author="sky tin" w:date="2025-03-04T23:49:00Z" w16du:dateUtc="2025-03-05T04:49:00Z">
-          <w:pPr/>
-        </w:pPrChange>
+        </w:rPr>
       </w:pPr>
       <w:r>
         <w:rPr>
           <w:sz w:val="60"/>
           <w:szCs w:val="60"/>
-          <w:rPrChange w:id="2" w:author="sky tin" w:date="2025-03-04T23:49:00Z" w16du:dateUtc="2025-03-05T04:49:00Z">
-            <w:rPr/>
-          </w:rPrChange>
         </w:rPr>
         <w:t>Sky Quan</w:t>
       </w:r>
     </w:p>
     <w:p>
       <w:pPr>
-        <w:jc w:val="center"/>
-        <w:rPr>
-          <w:del w:id="3" w:author="sky tin" w:date="2025-03-04T23:49:00Z" w16du:dateUtc="2025-03-05T04:49:00Z"/>
-        </w:rPr>
-      </w:pPr>
-      <w:del w:id="4" w:author="sky tin" w:date="2025-03-04T23:49:00Z" w16du:dateUtc="2025-03-05T04:49:00Z">
-        <w:r>
-          <mc:AlternateContent>
-            <mc:Choice Requires="wps">
-              <w:drawing>
-                <wp:anchor distT="0" distB="0" distL="114300" distR="114300" simplePos="0" relativeHeight="251659264" behindDoc="0" locked="0" layoutInCell="1" allowOverlap="1" wp14:anchorId="0B92F427" wp14:editId="06397BDE">
-                  <wp:simplePos x="0" y="0"/>
-                  <wp:positionH relativeFrom="column">
-                    <wp:posOffset>-19050</wp:posOffset>
-                  </wp:positionH>
-                  <wp:positionV relativeFrom="paragraph">
-                    <wp:posOffset>245110</wp:posOffset>
-                  </wp:positionV>
-                  <wp:extent cx="6315075" cy="19050"/>
-                  <wp:effectExtent l="19050" t="19050" r="28575" b="19050"/>
-                  <wp:wrapNone/>
-                  <wp:docPr id="415992558" name="Straight Connector 1"/>
-                  <wp:cNvGraphicFramePr/>
-                  <a:graphic xmlns:a="http://schemas.openxmlformats.org/drawingml/2006/main">
-                    <a:graphicData uri="http://schemas.microsoft.com/office/word/2010/wordprocessingShape">
-                      <wps:wsp>
-                        <wps:cNvCnPr/>
-                        <wps:spPr>
-                          <a:xfrm flipV="1">
-                            <a:off x="0" y="0"/>
-                            <a:ext cx="6315075" cy="19050"/>
-                          </a:xfrm>
-                          <a:prstGeom prst="line">
-                            <a:avLst/>
-                          </a:prstGeom>
-                          <a:ln w="38100">
-                            <a:solidFill>
-                              <a:schemeClr val="tx1">
-                                <a:lumMod val="95000"/>
-                                <a:lumOff val="5000"/>
-                              </a:schemeClr>
-                            </a:solidFill>
-                          </a:ln>
-                        </wps:spPr>
-                        <wps:style>
-                          <a:lnRef idx="1">
-                            <a:schemeClr val="accent1"/>
-                          </a:lnRef>
-                          <a:fillRef idx="0">
-                            <a:schemeClr val="accent1"/>
-                          </a:fillRef>
-                          <a:effectRef idx="0">
-                            <a:schemeClr val="accent1"/>
-                          </a:effectRef>
-                          <a:fontRef idx="minor">
-                            <a:schemeClr val="tx1"/>
-                          </a:fontRef>
-                        </wps:style>
-                        <wps:bodyPr/>
-                      </wps:wsp>
-                    </a:graphicData>
-                  </a:graphic>
-                  <wp14:sizeRelH relativeFrom="margin">
-                    <wp14:pctWidth>0</wp14:pctWidth>
-                  </wp14:sizeRelH>
-                  <wp14:sizeRelV relativeFrom="page">
-                    <wp14:pctHeight>0</wp14:pctHeight>
-                  </wp14:sizeRelV>
-                </wp:anchor>
-              </w:drawing>
-            </mc:Choice>
-            <mc:Fallback>
-              <w:pict>
-                <v:line w14:anchorId="66F9FE11" id="Straight Connector 1" o:spid="_x0000_s1026" style="position:absolute;flip:y;z-index:251659264;visibility:visible;mso-wrap-style:square;mso-width-percent:0;mso-height-percent:0;mso-wrap-distance-left:9pt;mso-wrap-distance-top:0;mso-wrap-distance-right:9pt;mso-wrap-distance-bottom:0;mso-position-horizontal:absolute;mso-position-horizontal-relative:text;mso-position-vertical:absolute;mso-position-vertical-relative:text;mso-width-percent:0;mso-height-percent:0;mso-width-relative:margin;mso-height-relative:page" from="-1.5pt,19.3pt" to="495.75pt,20.8pt" o:gfxdata="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" strokecolor="#0d0d0d [3069]" strokeweight="3pt">
-                  <v:stroke joinstyle="miter"/>
-                </v:line>
-              </w:pict>
-            </mc:Fallback>
-          </mc:AlternateContent>
-        </w:r>
-      </w:del>
-      <w:r>
-        <w:t xml:space="preserve">647 – 613 – 7546 | </w:t>
-      </w:r>
-      <w:hyperlink r:id="rId5" w:history="1">
+        <w:spacing w:line="240" w:lineRule="auto"/>
+        <w:rPr>
+          <w:sz w:val="22"/>
+          <w:szCs w:val="22"/>
+        </w:rPr>
+      </w:pPr>
+      <w:r>
+        <w:rPr>
+          <w:sz w:val="22"/>
+          <w:szCs w:val="22"/>
+        </w:rPr>
+        <w:t xml:space="preserve">6476137546 | </w:t>
+      </w:r>
+      <w:hyperlink r:id="rId6" w:history="1">
         <w:r>
           <w:rPr>
             <w:rStyle w:val="Hyperlink"/>
+            <w:sz w:val="22"/>
+            <w:szCs w:val="22"/>
           </w:rPr>
           <w:t>skyquan23@gmail.com</w:t>
         </w:r>
       </w:hyperlink>
       <w:r>
+        <w:rPr>
+          <w:sz w:val="22"/>
+          <w:szCs w:val="22"/>
+        </w:rPr>
         <w:t xml:space="preserve"> | </w:t>
       </w:r>
-      <w:hyperlink r:id="rId6" w:history="1">
+      <w:hyperlink r:id="rId7" w:history="1">
         <w:r>
           <w:rPr>
             <w:rStyle w:val="Hyperlink"/>
+            <w:sz w:val="22"/>
+            <w:szCs w:val="22"/>
           </w:rPr>
           <w:t>www.linkedin.com/in/sky-quan</w:t>
         </w:r>
       </w:hyperlink>
-    </w:p>
-    <w:p>
-      <w:pPr>
-        <w:jc w:val="center"/>
-        <w:rPr>
-          <w:ins w:id="5" w:author="sky tin" w:date="2025-03-04T23:53:00Z" w16du:dateUtc="2025-03-05T04:53:00Z"/>
-        </w:rPr>
-        <w:pPrChange w:id="6" w:author="sky tin" w:date="2025-03-04T23:49:00Z" w16du:dateUtc="2025-03-05T04:49:00Z">
-          <w:pPr/>
-        </w:pPrChange>
-      </w:pPr>
-    </w:p>
-    <w:p>
-      <w:pPr>
-        <w:spacing w:line="240" w:lineRule="auto"/>
-        <w:rPr>
-          <w:ins w:id="7" w:author="sky tin" w:date="2025-03-04T23:53:00Z" w16du:dateUtc="2025-03-05T04:53:00Z"/>
-          <w:b/>
-          <w:bCs/>
-          <w:sz w:val="22"/>
-          <w:szCs w:val="22"/>
-        </w:rPr>
-      </w:pPr>
-      <w:ins w:id="8" w:author="sky tin" w:date="2025-03-04T23:53:00Z" w16du:dateUtc="2025-03-05T04:53:00Z">
+      <w:r>
+        <w:t xml:space="preserve"> |</w:t>
+      </w:r>
+      <w:hyperlink r:id="rId8" w:history="1">
         <w:r>
           <w:rPr>
-            <w:b/>
-            <w:bCs/>
+            <w:rStyle w:val="Hyperlink"/>
             <w:sz w:val="22"/>
             <w:szCs w:val="22"/>
           </w:rPr>
-          <w:t>EDUCATION</w:t>
+          <w:t>https://github.com/Ctrl-Sky</w:t>
         </w:r>
-      </w:ins>
+      </w:hyperlink>
+      <w:r>
+        <w:rPr>
+          <w:sz w:val="22"/>
+          <w:szCs w:val="22"/>
+        </w:rPr>
+        <w:t xml:space="preserve"> </w:t>
+      </w:r>
     </w:p>
     <w:p>
       <w:pPr>
-        <w:rPr>
-          <w:del w:id="9" w:author="sky tin" w:date="2025-03-04T23:49:00Z" w16du:dateUtc="2025-03-05T04:49:00Z"/>
-          <w:sz w:val="22"/>
-          <w:szCs w:val="22"/>
-        </w:rPr>
-      </w:pPr>
-      <w:ins w:id="10" w:author="sky tin" w:date="2025-03-04T23:53:00Z" w16du:dateUtc="2025-03-05T04:53:00Z">
-        <w:r>
-          <w:rPr>
-            <w:sz w:val="22"/>
-            <w:szCs w:val="22"/>
-          </w:rPr>
-          <w:t>Sep 2022 – May 2027</w:t>
-        </w:r>
-        <w:r>
-          <w:rPr>
-            <w:sz w:val="22"/>
-            <w:szCs w:val="22"/>
-          </w:rPr>
-          <w:tab/>
-        </w:r>
-        <w:r>
-          <w:rPr>
-            <w:sz w:val="22"/>
-            <w:szCs w:val="22"/>
-          </w:rPr>
-          <w:t>Computer Science - Bachelor of Applied Science | McMaster University</w:t>
-        </w:r>
-      </w:ins>
+        <w:spacing w:line="240" w:lineRule="auto"/>
+        <w:rPr>
+          <w:b/>
+          <w:bCs/>
+          <w:sz w:val="22"/>
+          <w:szCs w:val="22"/>
+        </w:rPr>
+      </w:pPr>
+      <w:r>
+        <w:rPr>
+          <w:b/>
+          <w:bCs/>
+          <w:sz w:val="22"/>
+          <w:szCs w:val="22"/>
+        </w:rPr>
+        <w:t>EDUCATION</w:t>
+      </w:r>
     </w:p>
     <w:p>
       <w:pPr>
         <w:spacing w:line="240" w:lineRule="auto"/>
         <w:rPr>
-          <w:ins w:id="11" w:author="sky tin" w:date="2025-03-04T23:54:00Z" w16du:dateUtc="2025-03-05T04:54:00Z"/>
-          <w:sz w:val="22"/>
-          <w:szCs w:val="22"/>
-          <w:rPrChange w:id="12" w:author="sky tin" w:date="2025-03-04T23:53:00Z" w16du:dateUtc="2025-03-05T04:53:00Z">
-            <w:rPr>
-              <w:ins w:id="13" w:author="sky tin" w:date="2025-03-04T23:54:00Z" w16du:dateUtc="2025-03-05T04:54:00Z"/>
-            </w:rPr>
-          </w:rPrChange>
-        </w:rPr>
-        <w:pPrChange w:id="14" w:author="sky tin" w:date="2025-03-04T23:53:00Z" w16du:dateUtc="2025-03-05T04:53:00Z">
-          <w:pPr/>
-        </w:pPrChange>
-      </w:pPr>
+          <w:sz w:val="22"/>
+          <w:szCs w:val="22"/>
+        </w:rPr>
+      </w:pPr>
+      <w:r>
+        <w:rPr>
+          <w:sz w:val="22"/>
+          <w:szCs w:val="22"/>
+        </w:rPr>
+        <w:t>Computer Science - Bachelor of Applied Science | McMaster University</w:t>
+      </w:r>
+      <w:r>
+        <w:rPr>
+          <w:sz w:val="22"/>
+          <w:szCs w:val="22"/>
+        </w:rPr>
+        <w:t xml:space="preserve">  </w:t>
+      </w:r>
+      <w:r>
+        <w:rPr>
+          <w:sz w:val="22"/>
+          <w:szCs w:val="22"/>
+        </w:rPr>
+        <w:t xml:space="preserve">               </w:t>
+      </w:r>
+      <w:r>
+        <w:rPr>
+          <w:sz w:val="22"/>
+          <w:szCs w:val="22"/>
+        </w:rPr>
+        <w:t>Exp</w:t>
+      </w:r>
+      <w:r>
+        <w:rPr>
+          <w:sz w:val="22"/>
+          <w:szCs w:val="22"/>
+        </w:rPr>
+        <w:t>ected</w:t>
+      </w:r>
+      <w:r>
+        <w:rPr>
+          <w:sz w:val="22"/>
+          <w:szCs w:val="22"/>
+        </w:rPr>
+        <w:t xml:space="preserve"> Grad 20</w:t>
+      </w:r>
+      <w:r>
+        <w:rPr>
+          <w:sz w:val="22"/>
+          <w:szCs w:val="22"/>
+        </w:rPr>
+        <w:t>27</w:t>
+      </w:r>
     </w:p>
     <w:p>
       <w:pPr>
         <w:rPr>
-          <w:del w:id="15" w:author="sky tin" w:date="2025-03-04T23:49:00Z" w16du:dateUtc="2025-03-05T04:49:00Z"/>
-          <w:b/>
-          <w:bCs/>
-        </w:rPr>
-      </w:pPr>
-      <w:ins w:id="16" w:author="sky tin" w:date="2025-03-04T23:54:00Z" w16du:dateUtc="2025-03-05T04:54:00Z">
-        <w:r>
-          <w:rPr>
-            <w:b/>
-            <w:bCs/>
-          </w:rPr>
-          <w:t>SKILLS</w:t>
-        </w:r>
-      </w:ins>
-      <w:del w:id="17" w:author="sky tin" w:date="2025-03-04T23:49:00Z" w16du:dateUtc="2025-03-05T04:49:00Z">
-        <w:r>
-          <w:rPr>
-            <w:b/>
-            <w:bCs/>
-          </w:rPr>
-          <w:delText xml:space="preserve">Highlights of Qualifications </w:delText>
-        </w:r>
-      </w:del>
-    </w:p>
-    <w:p>
-      <w:pPr>
-        <w:rPr>
-          <w:ins w:id="18" w:author="sky tin" w:date="2025-03-04T23:54:00Z" w16du:dateUtc="2025-03-05T04:54:00Z"/>
-          <w:b/>
-          <w:bCs/>
-        </w:rPr>
-      </w:pPr>
+          <w:b/>
+          <w:bCs/>
+          <w:sz w:val="22"/>
+          <w:szCs w:val="22"/>
+        </w:rPr>
+      </w:pPr>
+      <w:r>
+        <w:rPr>
+          <w:b/>
+          <w:bCs/>
+          <w:sz w:val="22"/>
+          <w:szCs w:val="22"/>
+        </w:rPr>
+        <w:t xml:space="preserve">TECHNICAL </w:t>
+      </w:r>
+      <w:r>
+        <w:rPr>
+          <w:b/>
+          <w:bCs/>
+          <w:sz w:val="22"/>
+          <w:szCs w:val="22"/>
+        </w:rPr>
+        <w:t>SKILLS</w:t>
+      </w:r>
     </w:p>
     <w:tbl>
       <w:tblPr>
         <w:tblStyle w:val="TableGrid"/>
         <w:tblW w:w="0" w:type="auto"/>
+        <w:tblBorders>
+          <w:top w:val="none" w:sz="0" w:space="0" w:color="auto"/>
+          <w:left w:val="none" w:sz="0" w:space="0" w:color="auto"/>
+          <w:bottom w:val="none" w:sz="0" w:space="0" w:color="auto"/>
+          <w:right w:val="none" w:sz="0" w:space="0" w:color="auto"/>
+          <w:insideH w:val="none" w:sz="0" w:space="0" w:color="auto"/>
+          <w:insideV w:val="none" w:sz="0" w:space="0" w:color="auto"/>
+        </w:tblBorders>
         <w:tblLook w:val="04A0" w:firstRow="1" w:lastRow="0" w:firstColumn="1" w:lastColumn="0" w:noHBand="0" w:noVBand="1"/>
       </w:tblPr>
       <w:tblGrid>
-        <w:gridCol w:w="1870"/>
-        <w:gridCol w:w="1870"/>
-        <w:gridCol w:w="1870"/>
-        <w:gridCol w:w="1870"/>
-        <w:gridCol w:w="1870"/>
+        <w:gridCol w:w="2020"/>
+        <w:gridCol w:w="1833"/>
+        <w:gridCol w:w="1837"/>
+        <w:gridCol w:w="1833"/>
+        <w:gridCol w:w="1837"/>
       </w:tblGrid>
       <w:tr>
-        <w:trPr>
-          <w:ins w:id="19" w:author="sky tin" w:date="2025-03-04T23:54:00Z" w16du:dateUtc="2025-03-05T04:54:00Z"/>
-        </w:trPr>
         <w:tc>
           <w:tcPr>
             <w:tcW w:w="1870" w:type="dxa"/>
           </w:tcPr>
           <w:p>
             <w:pPr>
+              <w:pStyle w:val="ListParagraph"/>
+              <w:numPr>
+                <w:ilvl w:val="0"/>
+                <w:numId w:val="8"/>
+              </w:numPr>
               <w:rPr>
-                <w:ins w:id="20" w:author="sky tin" w:date="2025-03-04T23:54:00Z" w16du:dateUtc="2025-03-05T04:54:00Z"/>
+                <w:sz w:val="22"/>
+                <w:szCs w:val="22"/>
               </w:rPr>
             </w:pPr>
-            <w:ins w:id="21" w:author="sky tin" w:date="2025-03-04T23:55:00Z" w16du:dateUtc="2025-03-05T04:55:00Z">
-              <w:r>
-                <w:t>S</w:t>
-              </w:r>
-            </w:ins>
+            <w:r>
+              <w:rPr>
+                <w:sz w:val="22"/>
+                <w:szCs w:val="22"/>
+              </w:rPr>
+              <w:t>Python</w:t>
+            </w:r>
           </w:p>
         </w:tc>
         <w:tc>
@@ -296,10 +243,23 @@
           </w:tcPr>
           <w:p>
             <w:pPr>
+              <w:pStyle w:val="ListParagraph"/>
+              <w:numPr>
+                <w:ilvl w:val="0"/>
+                <w:numId w:val="8"/>
+              </w:numPr>
               <w:rPr>
-                <w:ins w:id="22" w:author="sky tin" w:date="2025-03-04T23:54:00Z" w16du:dateUtc="2025-03-05T04:54:00Z"/>
+                <w:sz w:val="22"/>
+                <w:szCs w:val="22"/>
               </w:rPr>
             </w:pPr>
+            <w:r>
+              <w:rPr>
+                <w:sz w:val="22"/>
+                <w:szCs w:val="22"/>
+              </w:rPr>
+              <w:t>Bash</w:t>
+            </w:r>
           </w:p>
         </w:tc>
         <w:tc>
@@ -308,10 +268,23 @@
           </w:tcPr>
           <w:p>
             <w:pPr>
+              <w:pStyle w:val="ListParagraph"/>
+              <w:numPr>
+                <w:ilvl w:val="0"/>
+                <w:numId w:val="8"/>
+              </w:numPr>
               <w:rPr>
-                <w:ins w:id="23" w:author="sky tin" w:date="2025-03-04T23:54:00Z" w16du:dateUtc="2025-03-05T04:54:00Z"/>
+                <w:sz w:val="22"/>
+                <w:szCs w:val="22"/>
               </w:rPr>
             </w:pPr>
+            <w:r>
+              <w:rPr>
+                <w:sz w:val="22"/>
+                <w:szCs w:val="22"/>
+              </w:rPr>
+              <w:t>Jenkins</w:t>
+            </w:r>
           </w:p>
         </w:tc>
         <w:tc>
@@ -320,10 +293,23 @@
           </w:tcPr>
           <w:p>
             <w:pPr>
+              <w:pStyle w:val="ListParagraph"/>
+              <w:numPr>
+                <w:ilvl w:val="0"/>
+                <w:numId w:val="8"/>
+              </w:numPr>
               <w:rPr>
-                <w:ins w:id="24" w:author="sky tin" w:date="2025-03-04T23:54:00Z" w16du:dateUtc="2025-03-05T04:54:00Z"/>
+                <w:sz w:val="22"/>
+                <w:szCs w:val="22"/>
               </w:rPr>
             </w:pPr>
+            <w:r>
+              <w:rPr>
+                <w:sz w:val="22"/>
+                <w:szCs w:val="22"/>
+              </w:rPr>
+              <w:t>GitHub</w:t>
+            </w:r>
           </w:p>
         </w:tc>
         <w:tc>
@@ -332,16 +318,29 @@
           </w:tcPr>
           <w:p>
             <w:pPr>
+              <w:pStyle w:val="ListParagraph"/>
+              <w:numPr>
+                <w:ilvl w:val="0"/>
+                <w:numId w:val="8"/>
+              </w:numPr>
               <w:rPr>
-                <w:ins w:id="25" w:author="sky tin" w:date="2025-03-04T23:54:00Z" w16du:dateUtc="2025-03-05T04:54:00Z"/>
+                <w:sz w:val="22"/>
+                <w:szCs w:val="22"/>
               </w:rPr>
             </w:pPr>
+            <w:r>
+              <w:rPr>
+                <w:sz w:val="22"/>
+                <w:szCs w:val="22"/>
+              </w:rPr>
+              <w:t>Ansible</w:t>
+            </w:r>
           </w:p>
         </w:tc>
       </w:tr>
       <w:tr>
         <w:trPr>
-          <w:ins w:id="26" w:author="sky tin" w:date="2025-03-04T23:54:00Z" w16du:dateUtc="2025-03-05T04:54:00Z"/>
+          <w:trHeight w:val="543"/>
         </w:trPr>
         <w:tc>
           <w:tcPr>
@@ -349,10 +348,23 @@
           </w:tcPr>
           <w:p>
             <w:pPr>
+              <w:pStyle w:val="ListParagraph"/>
+              <w:numPr>
+                <w:ilvl w:val="0"/>
+                <w:numId w:val="8"/>
+              </w:numPr>
               <w:rPr>
-                <w:ins w:id="27" w:author="sky tin" w:date="2025-03-04T23:54:00Z" w16du:dateUtc="2025-03-05T04:54:00Z"/>
+                <w:sz w:val="22"/>
+                <w:szCs w:val="22"/>
               </w:rPr>
             </w:pPr>
+            <w:r>
+              <w:rPr>
+                <w:sz w:val="22"/>
+                <w:szCs w:val="22"/>
+              </w:rPr>
+              <w:t>SonarQube</w:t>
+            </w:r>
           </w:p>
         </w:tc>
         <w:tc>
@@ -361,10 +373,23 @@
           </w:tcPr>
           <w:p>
             <w:pPr>
+              <w:pStyle w:val="ListParagraph"/>
+              <w:numPr>
+                <w:ilvl w:val="0"/>
+                <w:numId w:val="8"/>
+              </w:numPr>
               <w:rPr>
-                <w:ins w:id="28" w:author="sky tin" w:date="2025-03-04T23:54:00Z" w16du:dateUtc="2025-03-05T04:54:00Z"/>
+                <w:sz w:val="22"/>
+                <w:szCs w:val="22"/>
               </w:rPr>
             </w:pPr>
+            <w:r>
+              <w:rPr>
+                <w:sz w:val="22"/>
+                <w:szCs w:val="22"/>
+              </w:rPr>
+              <w:t>Docker</w:t>
+            </w:r>
           </w:p>
         </w:tc>
         <w:tc>
@@ -373,10 +398,23 @@
           </w:tcPr>
           <w:p>
             <w:pPr>
+              <w:pStyle w:val="ListParagraph"/>
+              <w:numPr>
+                <w:ilvl w:val="0"/>
+                <w:numId w:val="8"/>
+              </w:numPr>
               <w:rPr>
-                <w:ins w:id="29" w:author="sky tin" w:date="2025-03-04T23:54:00Z" w16du:dateUtc="2025-03-05T04:54:00Z"/>
+                <w:sz w:val="22"/>
+                <w:szCs w:val="22"/>
               </w:rPr>
             </w:pPr>
+            <w:r>
+              <w:rPr>
+                <w:sz w:val="22"/>
+                <w:szCs w:val="22"/>
+              </w:rPr>
+              <w:t>Pandas</w:t>
+            </w:r>
           </w:p>
         </w:tc>
         <w:tc>
@@ -385,10 +423,23 @@
           </w:tcPr>
           <w:p>
             <w:pPr>
+              <w:pStyle w:val="ListParagraph"/>
+              <w:numPr>
+                <w:ilvl w:val="0"/>
+                <w:numId w:val="8"/>
+              </w:numPr>
               <w:rPr>
-                <w:ins w:id="30" w:author="sky tin" w:date="2025-03-04T23:54:00Z" w16du:dateUtc="2025-03-05T04:54:00Z"/>
+                <w:sz w:val="22"/>
+                <w:szCs w:val="22"/>
               </w:rPr>
             </w:pPr>
+            <w:r>
+              <w:rPr>
+                <w:sz w:val="22"/>
+                <w:szCs w:val="22"/>
+              </w:rPr>
+              <w:t>SQL</w:t>
+            </w:r>
           </w:p>
         </w:tc>
         <w:tc>
@@ -397,145 +448,99 @@
           </w:tcPr>
           <w:p>
             <w:pPr>
+              <w:pStyle w:val="ListParagraph"/>
+              <w:numPr>
+                <w:ilvl w:val="0"/>
+                <w:numId w:val="8"/>
+              </w:numPr>
               <w:rPr>
-                <w:ins w:id="31" w:author="sky tin" w:date="2025-03-04T23:54:00Z" w16du:dateUtc="2025-03-05T04:54:00Z"/>
+                <w:sz w:val="22"/>
+                <w:szCs w:val="22"/>
               </w:rPr>
             </w:pPr>
+            <w:r>
+              <w:rPr>
+                <w:sz w:val="22"/>
+                <w:szCs w:val="22"/>
+              </w:rPr>
+              <w:t>Linux</w:t>
+            </w:r>
           </w:p>
         </w:tc>
       </w:tr>
     </w:tbl>
     <w:p>
       <w:pPr>
-        <w:numPr>
-          <w:ilvl w:val="0"/>
-          <w:numId w:val="1"/>
-        </w:numPr>
-        <w:rPr>
-          <w:del w:id="32" w:author="sky tin" w:date="2025-03-04T23:49:00Z" w16du:dateUtc="2025-03-05T04:49:00Z"/>
-        </w:rPr>
-        <w:pPrChange w:id="33" w:author="sky tin" w:date="2025-03-04T23:53:00Z" w16du:dateUtc="2025-03-05T04:53:00Z">
-          <w:pPr>
-            <w:numPr>
-              <w:numId w:val="1"/>
-            </w:numPr>
-            <w:ind w:left="720" w:hanging="360"/>
-          </w:pPr>
-        </w:pPrChange>
-      </w:pPr>
-      <w:del w:id="34" w:author="sky tin" w:date="2025-03-04T23:49:00Z" w16du:dateUtc="2025-03-05T04:49:00Z">
-        <w:r>
-          <w:delText>Strong proficiency in object-oriented programming and application development using various languages such as Python/Perl/Shell, C#, HTML5, CSS, JavaScript, and SQL.</w:delText>
-        </w:r>
-      </w:del>
+        <w:spacing w:line="240" w:lineRule="auto"/>
+        <w:rPr>
+          <w:b/>
+          <w:bCs/>
+          <w:sz w:val="22"/>
+          <w:szCs w:val="22"/>
+        </w:rPr>
+      </w:pPr>
+      <w:r>
+        <w:rPr>
+          <w:b/>
+          <w:bCs/>
+          <w:sz w:val="22"/>
+          <w:szCs w:val="22"/>
+        </w:rPr>
+        <w:t>EXPERIENCE</w:t>
+      </w:r>
     </w:p>
     <w:p>
       <w:pPr>
-        <w:numPr>
-          <w:ilvl w:val="0"/>
-          <w:numId w:val="1"/>
-        </w:numPr>
-        <w:rPr>
-          <w:del w:id="35" w:author="sky tin" w:date="2025-03-04T23:49:00Z" w16du:dateUtc="2025-03-05T04:49:00Z"/>
-        </w:rPr>
-        <w:pPrChange w:id="36" w:author="sky tin" w:date="2025-03-04T23:53:00Z" w16du:dateUtc="2025-03-05T04:53:00Z">
-          <w:pPr>
-            <w:numPr>
-              <w:numId w:val="1"/>
-            </w:numPr>
-            <w:ind w:left="720" w:hanging="360"/>
-          </w:pPr>
-        </w:pPrChange>
-      </w:pPr>
-      <w:del w:id="37" w:author="sky tin" w:date="2025-03-04T23:49:00Z" w16du:dateUtc="2025-03-05T04:49:00Z">
-        <w:r>
-          <w:delText>Adept software developer experienced in testing, profiling, debugging techniques, documentation, version control, issue tracking, SEO, and program management.</w:delText>
-        </w:r>
-      </w:del>
-    </w:p>
-    <w:p>
-      <w:pPr>
-        <w:numPr>
-          <w:ilvl w:val="0"/>
-          <w:numId w:val="1"/>
-        </w:numPr>
-        <w:rPr>
-          <w:del w:id="38" w:author="sky tin" w:date="2025-03-04T23:49:00Z" w16du:dateUtc="2025-03-05T04:49:00Z"/>
-        </w:rPr>
-        <w:pPrChange w:id="39" w:author="sky tin" w:date="2025-03-04T23:53:00Z" w16du:dateUtc="2025-03-05T04:53:00Z">
-          <w:pPr>
-            <w:numPr>
-              <w:numId w:val="1"/>
-            </w:numPr>
-            <w:ind w:left="720" w:hanging="360"/>
-          </w:pPr>
-        </w:pPrChange>
-      </w:pPr>
-      <w:del w:id="40" w:author="sky tin" w:date="2025-03-04T23:49:00Z" w16du:dateUtc="2025-03-05T04:49:00Z">
-        <w:r>
-          <w:delText>Familiar with cloud technology and modern relational databases such as Azure and SQL.</w:delText>
-        </w:r>
-      </w:del>
-    </w:p>
-    <w:p/>
-    <w:p>
-      <w:pPr>
         <w:spacing w:line="240" w:lineRule="auto"/>
         <w:rPr>
-          <w:b/>
-          <w:bCs/>
-          <w:sz w:val="22"/>
-          <w:szCs w:val="22"/>
-          <w:rPrChange w:id="41" w:author="sky tin" w:date="2025-03-04T23:52:00Z" w16du:dateUtc="2025-03-05T04:52:00Z">
-            <w:rPr>
-              <w:b/>
-              <w:bCs/>
-            </w:rPr>
-          </w:rPrChange>
-        </w:rPr>
-        <w:pPrChange w:id="42" w:author="sky tin" w:date="2025-03-04T23:50:00Z" w16du:dateUtc="2025-03-05T04:50:00Z">
-          <w:pPr/>
-        </w:pPrChange>
-      </w:pPr>
-      <w:r>
-        <w:rPr>
-          <w:b/>
-          <w:bCs/>
-          <w:sz w:val="22"/>
-          <w:szCs w:val="22"/>
-          <w:rPrChange w:id="43" w:author="sky tin" w:date="2025-03-04T23:52:00Z" w16du:dateUtc="2025-03-05T04:52:00Z">
-            <w:rPr>
-              <w:b/>
-              <w:bCs/>
-            </w:rPr>
-          </w:rPrChange>
-        </w:rPr>
-        <w:t>Experience</w:t>
-      </w:r>
-    </w:p>
-    <w:p>
-      <w:pPr>
-        <w:spacing w:line="240" w:lineRule="auto"/>
-        <w:rPr>
-          <w:sz w:val="22"/>
-          <w:szCs w:val="22"/>
-          <w:rPrChange w:id="44" w:author="sky tin" w:date="2025-03-04T23:52:00Z" w16du:dateUtc="2025-03-05T04:52:00Z">
-            <w:rPr/>
-          </w:rPrChange>
-        </w:rPr>
-        <w:pPrChange w:id="45" w:author="sky tin" w:date="2025-03-04T23:50:00Z" w16du:dateUtc="2025-03-05T04:50:00Z">
-          <w:pPr/>
-        </w:pPrChange>
-      </w:pPr>
-      <w:r>
-        <w:rPr>
-          <w:sz w:val="22"/>
-          <w:szCs w:val="22"/>
-          <w:rPrChange w:id="46" w:author="sky tin" w:date="2025-03-04T23:52:00Z" w16du:dateUtc="2025-03-05T04:52:00Z">
-            <w:rPr/>
-          </w:rPrChange>
-        </w:rPr>
-        <w:t>Research Assistant | McMaster University, Computing and Software                   May 2023 – Aug 2023</w:t>
+          <w:sz w:val="22"/>
+          <w:szCs w:val="22"/>
+        </w:rPr>
+      </w:pPr>
+      <w:r>
+        <w:rPr>
+          <w:b/>
+          <w:bCs/>
+          <w:sz w:val="22"/>
+          <w:szCs w:val="22"/>
+        </w:rPr>
+        <w:t xml:space="preserve">Software Developer (CO-OP) | Ontario Teachers' Pension Plan </w:t>
+      </w:r>
+      <w:r>
+        <w:rPr>
+          <w:b/>
+          <w:bCs/>
+          <w:sz w:val="22"/>
+          <w:szCs w:val="22"/>
+        </w:rPr>
+        <w:tab/>
+      </w:r>
+      <w:r>
+        <w:rPr>
+          <w:b/>
+          <w:bCs/>
+          <w:sz w:val="22"/>
+          <w:szCs w:val="22"/>
+        </w:rPr>
+        <w:tab/>
+      </w:r>
+      <w:r>
+        <w:rPr>
+          <w:b/>
+          <w:bCs/>
+          <w:sz w:val="22"/>
+          <w:szCs w:val="22"/>
+        </w:rPr>
+        <w:t xml:space="preserve">   </w:t>
+      </w:r>
+      <w:r>
+        <w:rPr>
+          <w:i/>
+          <w:iCs/>
+          <w:sz w:val="22"/>
+          <w:szCs w:val="22"/>
+        </w:rPr>
+        <w:t>Sept 2024 - Aug 2025</w:t>
       </w:r>
     </w:p>
     <w:p>
@@ -548,28 +553,60 @@
         <w:rPr>
           <w:sz w:val="22"/>
           <w:szCs w:val="22"/>
-          <w:rPrChange w:id="47" w:author="sky tin" w:date="2025-03-04T23:52:00Z" w16du:dateUtc="2025-03-05T04:52:00Z">
-            <w:rPr/>
-          </w:rPrChange>
-        </w:rPr>
-        <w:pPrChange w:id="48" w:author="sky tin" w:date="2025-03-04T23:50:00Z" w16du:dateUtc="2025-03-05T04:50:00Z">
-          <w:pPr>
-            <w:numPr>
-              <w:numId w:val="2"/>
-            </w:numPr>
-            <w:ind w:left="720" w:hanging="360"/>
-          </w:pPr>
-        </w:pPrChange>
-      </w:pPr>
-      <w:r>
-        <w:rPr>
-          <w:sz w:val="22"/>
-          <w:szCs w:val="22"/>
-          <w:rPrChange w:id="49" w:author="sky tin" w:date="2025-03-04T23:52:00Z" w16du:dateUtc="2025-03-05T04:52:00Z">
-            <w:rPr/>
-          </w:rPrChange>
-        </w:rPr>
-        <w:t>Worked with Dr. Stephen Kelly to research evolving adaptable control policies using gymnasium’s pendulum task and Distributed Evolutionary Algorithms in Python (DEAP) to conduct experiments on the partially observable pendulum task using machine learning.</w:t>
+        </w:rPr>
+      </w:pPr>
+      <w:r>
+        <w:rPr>
+          <w:sz w:val="22"/>
+          <w:szCs w:val="22"/>
+        </w:rPr>
+        <w:t xml:space="preserve">Rearchitected the company's </w:t>
+      </w:r>
+      <w:r>
+        <w:rPr>
+          <w:b/>
+          <w:bCs/>
+          <w:sz w:val="22"/>
+          <w:szCs w:val="22"/>
+        </w:rPr>
+        <w:t>Docker</w:t>
+      </w:r>
+      <w:r>
+        <w:rPr>
+          <w:sz w:val="22"/>
+          <w:szCs w:val="22"/>
+        </w:rPr>
+        <w:t xml:space="preserve"> base image system, consolidating multiple redundant images</w:t>
+      </w:r>
+      <w:r>
+        <w:rPr>
+          <w:sz w:val="22"/>
+          <w:szCs w:val="22"/>
+        </w:rPr>
+        <w:t xml:space="preserve"> around a single </w:t>
+      </w:r>
+      <w:r>
+        <w:rPr>
+          <w:sz w:val="22"/>
+          <w:szCs w:val="22"/>
+        </w:rPr>
+        <w:t xml:space="preserve">standardized </w:t>
+      </w:r>
+      <w:r>
+        <w:rPr>
+          <w:b/>
+          <w:bCs/>
+          <w:sz w:val="22"/>
+          <w:szCs w:val="22"/>
+        </w:rPr>
+        <w:t>Ubuntu</w:t>
+      </w:r>
+      <w:r>
+        <w:rPr>
+          <w:sz w:val="22"/>
+          <w:szCs w:val="22"/>
+        </w:rPr>
+        <w:t xml:space="preserve"> base image, reducing maintenance complexity and improving efficiency.</w:t>
       </w:r>
     </w:p>
     <w:p>
@@ -582,490 +619,184 @@
         <w:rPr>
           <w:sz w:val="22"/>
           <w:szCs w:val="22"/>
-          <w:rPrChange w:id="50" w:author="sky tin" w:date="2025-03-04T23:52:00Z" w16du:dateUtc="2025-03-05T04:52:00Z">
-            <w:rPr/>
-          </w:rPrChange>
-        </w:rPr>
-        <w:pPrChange w:id="51" w:author="sky tin" w:date="2025-03-04T23:50:00Z" w16du:dateUtc="2025-03-05T04:50:00Z">
-          <w:pPr>
-            <w:numPr>
-              <w:numId w:val="2"/>
-            </w:numPr>
-            <w:ind w:left="720" w:hanging="360"/>
-          </w:pPr>
-        </w:pPrChange>
-      </w:pPr>
-      <w:r>
-        <w:rPr>
-          <w:sz w:val="22"/>
-          <w:szCs w:val="22"/>
-          <w:rPrChange w:id="52" w:author="sky tin" w:date="2025-03-04T23:52:00Z" w16du:dateUtc="2025-03-05T04:52:00Z">
-            <w:rPr/>
-          </w:rPrChange>
-        </w:rPr>
-        <w:t>Gathered, arranged, and corrected research data to create representative graphs and charts highlighting results for presentations.</w:t>
-      </w:r>
-    </w:p>
-    <w:p>
-      <w:pPr>
-        <w:spacing w:line="240" w:lineRule="auto"/>
-        <w:rPr>
-          <w:b/>
-          <w:bCs/>
-          <w:sz w:val="22"/>
-          <w:szCs w:val="22"/>
-          <w:rPrChange w:id="53" w:author="sky tin" w:date="2025-03-04T23:52:00Z" w16du:dateUtc="2025-03-05T04:52:00Z">
-            <w:rPr>
-              <w:b/>
-              <w:bCs/>
-            </w:rPr>
-          </w:rPrChange>
-        </w:rPr>
-        <w:pPrChange w:id="54" w:author="sky tin" w:date="2025-03-04T23:50:00Z" w16du:dateUtc="2025-03-05T04:50:00Z">
-          <w:pPr/>
-        </w:pPrChange>
-      </w:pPr>
-      <w:r>
-        <w:rPr>
-          <w:b/>
-          <w:bCs/>
-          <w:sz w:val="22"/>
-          <w:szCs w:val="22"/>
-          <w:rPrChange w:id="55" w:author="sky tin" w:date="2025-03-04T23:52:00Z" w16du:dateUtc="2025-03-05T04:52:00Z">
-            <w:rPr>
-              <w:b/>
-              <w:bCs/>
-            </w:rPr>
-          </w:rPrChange>
-        </w:rPr>
-        <w:t>Projects</w:t>
-      </w:r>
-    </w:p>
-    <w:p>
-      <w:pPr>
-        <w:spacing w:line="240" w:lineRule="auto"/>
-        <w:rPr>
-          <w:sz w:val="22"/>
-          <w:szCs w:val="22"/>
-          <w:rPrChange w:id="56" w:author="sky tin" w:date="2025-03-04T23:52:00Z" w16du:dateUtc="2025-03-05T04:52:00Z">
-            <w:rPr/>
-          </w:rPrChange>
-        </w:rPr>
-        <w:pPrChange w:id="57" w:author="sky tin" w:date="2025-03-04T23:50:00Z" w16du:dateUtc="2025-03-05T04:50:00Z">
-          <w:pPr/>
-        </w:pPrChange>
-      </w:pPr>
-      <w:r>
-        <w:rPr>
-          <w:sz w:val="22"/>
-          <w:szCs w:val="22"/>
-          <w:rPrChange w:id="58" w:author="sky tin" w:date="2025-03-04T23:52:00Z" w16du:dateUtc="2025-03-05T04:52:00Z">
-            <w:rPr/>
-          </w:rPrChange>
-        </w:rPr>
-        <w:t xml:space="preserve">GitHub | </w:t>
-      </w:r>
-      <w:r>
-        <w:rPr>
-          <w:sz w:val="22"/>
-          <w:szCs w:val="22"/>
-          <w:rPrChange w:id="59" w:author="sky tin" w:date="2025-03-04T23:52:00Z" w16du:dateUtc="2025-03-05T04:52:00Z">
-            <w:rPr/>
-          </w:rPrChange>
-        </w:rPr>
-        <w:fldChar w:fldCharType="begin"/>
-      </w:r>
-      <w:r>
-        <w:rPr>
-          <w:sz w:val="22"/>
-          <w:szCs w:val="22"/>
-          <w:rPrChange w:id="60" w:author="sky tin" w:date="2025-03-04T23:52:00Z" w16du:dateUtc="2025-03-05T04:52:00Z">
-            <w:rPr/>
-          </w:rPrChange>
-        </w:rPr>
-        <w:instrText>HYPERLINK "https://github.com/Ctrl-Sky"</w:instrText>
-      </w:r>
-      <w:r>
-        <w:rPr>
-          <w:sz w:val="22"/>
-          <w:szCs w:val="22"/>
-          <w:rPrChange w:id="61" w:author="sky tin" w:date="2025-03-04T23:52:00Z" w16du:dateUtc="2025-03-05T04:52:00Z">
-            <w:rPr/>
-          </w:rPrChange>
-        </w:rPr>
-      </w:r>
-      <w:r>
-        <w:rPr>
-          <w:sz w:val="22"/>
-          <w:szCs w:val="22"/>
-          <w:rPrChange w:id="62" w:author="sky tin" w:date="2025-03-04T23:52:00Z" w16du:dateUtc="2025-03-05T04:52:00Z">
-            <w:rPr/>
-          </w:rPrChange>
-        </w:rPr>
-        <w:fldChar w:fldCharType="separate"/>
-      </w:r>
-      <w:r>
-        <w:rPr>
-          <w:rStyle w:val="Hyperlink"/>
-          <w:sz w:val="22"/>
-          <w:szCs w:val="22"/>
-          <w:rPrChange w:id="63" w:author="sky tin" w:date="2025-03-04T23:52:00Z" w16du:dateUtc="2025-03-05T04:52:00Z">
-            <w:rPr>
-              <w:rStyle w:val="Hyperlink"/>
-            </w:rPr>
-          </w:rPrChange>
-        </w:rPr>
-        <w:t>https://github.com/Ctrl-Sky</w:t>
-      </w:r>
-      <w:r>
-        <w:rPr>
-          <w:sz w:val="22"/>
-          <w:szCs w:val="22"/>
-          <w:rPrChange w:id="64" w:author="sky tin" w:date="2025-03-04T23:52:00Z" w16du:dateUtc="2025-03-05T04:52:00Z">
-            <w:rPr/>
-          </w:rPrChange>
-        </w:rPr>
-        <w:fldChar w:fldCharType="end"/>
-      </w:r>
-      <w:r>
-        <w:rPr>
-          <w:sz w:val="22"/>
-          <w:szCs w:val="22"/>
-          <w:rPrChange w:id="65" w:author="sky tin" w:date="2025-03-04T23:52:00Z" w16du:dateUtc="2025-03-05T04:52:00Z">
-            <w:rPr/>
-          </w:rPrChange>
+        </w:rPr>
+      </w:pPr>
+      <w:r>
+        <w:rPr>
+          <w:sz w:val="22"/>
+          <w:szCs w:val="22"/>
+        </w:rPr>
+        <w:t xml:space="preserve">Co-led a </w:t>
+      </w:r>
+      <w:r>
+        <w:rPr>
+          <w:b/>
+          <w:bCs/>
+          <w:sz w:val="22"/>
+          <w:szCs w:val="22"/>
+        </w:rPr>
+        <w:t>POC</w:t>
+      </w:r>
+      <w:r>
+        <w:rPr>
+          <w:sz w:val="22"/>
+          <w:szCs w:val="22"/>
+        </w:rPr>
+        <w:t xml:space="preserve"> for migrating </w:t>
+      </w:r>
+      <w:r>
+        <w:rPr>
+          <w:b/>
+          <w:bCs/>
+          <w:sz w:val="22"/>
+          <w:szCs w:val="22"/>
+        </w:rPr>
+        <w:t xml:space="preserve">CI/CD </w:t>
+      </w:r>
+      <w:r>
+        <w:rPr>
+          <w:sz w:val="22"/>
+          <w:szCs w:val="22"/>
+        </w:rPr>
+        <w:t xml:space="preserve">workflows from </w:t>
+      </w:r>
+      <w:r>
+        <w:rPr>
+          <w:b/>
+          <w:bCs/>
+          <w:sz w:val="22"/>
+          <w:szCs w:val="22"/>
+        </w:rPr>
+        <w:t>Jenkins</w:t>
+      </w:r>
+      <w:r>
+        <w:rPr>
+          <w:sz w:val="22"/>
+          <w:szCs w:val="22"/>
+        </w:rPr>
+        <w:t xml:space="preserve"> to </w:t>
+      </w:r>
+      <w:r>
+        <w:rPr>
+          <w:b/>
+          <w:bCs/>
+          <w:sz w:val="22"/>
+          <w:szCs w:val="22"/>
+        </w:rPr>
+        <w:t>GitHub</w:t>
+      </w:r>
+      <w:r>
+        <w:rPr>
+          <w:sz w:val="22"/>
+          <w:szCs w:val="22"/>
         </w:rPr>
         <w:t xml:space="preserve"> </w:t>
       </w:r>
-    </w:p>
-    <w:p>
-      <w:pPr>
-        <w:numPr>
-          <w:ilvl w:val="0"/>
-          <w:numId w:val="3"/>
-        </w:numPr>
-        <w:spacing w:line="240" w:lineRule="auto"/>
-        <w:rPr>
-          <w:b/>
-          <w:bCs/>
-          <w:sz w:val="22"/>
-          <w:szCs w:val="22"/>
-          <w:rPrChange w:id="66" w:author="sky tin" w:date="2025-03-04T23:52:00Z" w16du:dateUtc="2025-03-05T04:52:00Z">
-            <w:rPr>
-              <w:b/>
-              <w:bCs/>
-            </w:rPr>
-          </w:rPrChange>
-        </w:rPr>
-        <w:pPrChange w:id="67" w:author="sky tin" w:date="2025-03-04T23:50:00Z" w16du:dateUtc="2025-03-05T04:50:00Z">
-          <w:pPr>
-            <w:numPr>
-              <w:numId w:val="3"/>
-            </w:numPr>
-            <w:ind w:left="720" w:hanging="360"/>
-          </w:pPr>
-        </w:pPrChange>
-      </w:pPr>
-      <w:r>
-        <w:rPr>
-          <w:b/>
-          <w:bCs/>
-          <w:sz w:val="22"/>
-          <w:szCs w:val="22"/>
-          <w:rPrChange w:id="68" w:author="sky tin" w:date="2025-03-04T23:52:00Z" w16du:dateUtc="2025-03-05T04:52:00Z">
-            <w:rPr>
-              <w:b/>
-              <w:bCs/>
-            </w:rPr>
-          </w:rPrChange>
-        </w:rPr>
-        <w:t xml:space="preserve">Task Management Application </w:t>
-      </w:r>
-      <w:r>
-        <w:rPr>
-          <w:sz w:val="22"/>
-          <w:szCs w:val="22"/>
-          <w:rPrChange w:id="69" w:author="sky tin" w:date="2025-03-04T23:52:00Z" w16du:dateUtc="2025-03-05T04:52:00Z">
-            <w:rPr/>
-          </w:rPrChange>
-        </w:rPr>
-        <w:t>– Developed a dynamic Task Management Application using JavaScript and libraries such as Dojo, React, Angular, Ember, and Backbone to create simple application that tracks, and list task needed to be done.</w:t>
-      </w:r>
-    </w:p>
-    <w:p>
-      <w:pPr>
-        <w:numPr>
-          <w:ilvl w:val="0"/>
-          <w:numId w:val="3"/>
-        </w:numPr>
-        <w:spacing w:line="240" w:lineRule="auto"/>
-        <w:rPr>
-          <w:b/>
-          <w:bCs/>
-          <w:sz w:val="22"/>
-          <w:szCs w:val="22"/>
-          <w:rPrChange w:id="70" w:author="sky tin" w:date="2025-03-04T23:52:00Z" w16du:dateUtc="2025-03-05T04:52:00Z">
-            <w:rPr>
-              <w:b/>
-              <w:bCs/>
-            </w:rPr>
-          </w:rPrChange>
-        </w:rPr>
-        <w:pPrChange w:id="71" w:author="sky tin" w:date="2025-03-04T23:50:00Z" w16du:dateUtc="2025-03-05T04:50:00Z">
-          <w:pPr>
-            <w:numPr>
-              <w:numId w:val="3"/>
-            </w:numPr>
-            <w:ind w:left="720" w:hanging="360"/>
-          </w:pPr>
-        </w:pPrChange>
-      </w:pPr>
-      <w:r>
-        <w:rPr>
-          <w:sz w:val="22"/>
-          <w:szCs w:val="22"/>
-          <w:rPrChange w:id="72" w:author="sky tin" w:date="2025-03-04T23:52:00Z" w16du:dateUtc="2025-03-05T04:52:00Z">
-            <w:rPr/>
-          </w:rPrChange>
+      <w:r>
+        <w:rPr>
+          <w:b/>
+          <w:bCs/>
+          <w:sz w:val="22"/>
+          <w:szCs w:val="22"/>
+        </w:rPr>
+        <w:t>Actions</w:t>
+      </w:r>
+      <w:r>
+        <w:rPr>
+          <w:b/>
+          <w:bCs/>
+          <w:sz w:val="22"/>
+          <w:szCs w:val="22"/>
+        </w:rPr>
+        <w:t>.</w:t>
+      </w:r>
+      <w:r>
+        <w:rPr>
+          <w:sz w:val="22"/>
+          <w:szCs w:val="22"/>
         </w:rPr>
         <w:t xml:space="preserve"> </w:t>
       </w:r>
       <w:r>
         <w:rPr>
-          <w:b/>
-          <w:bCs/>
-          <w:sz w:val="22"/>
-          <w:szCs w:val="22"/>
-          <w:rPrChange w:id="73" w:author="sky tin" w:date="2025-03-04T23:52:00Z" w16du:dateUtc="2025-03-05T04:52:00Z">
-            <w:rPr>
-              <w:b/>
-              <w:bCs/>
-            </w:rPr>
-          </w:rPrChange>
-        </w:rPr>
-        <w:t xml:space="preserve">Cloud-Deployed Interactive Web Application </w:t>
-      </w:r>
-      <w:r>
-        <w:rPr>
-          <w:sz w:val="22"/>
-          <w:szCs w:val="22"/>
-          <w:rPrChange w:id="74" w:author="sky tin" w:date="2025-03-04T23:52:00Z" w16du:dateUtc="2025-03-05T04:52:00Z">
-            <w:rPr/>
-          </w:rPrChange>
-        </w:rPr>
-        <w:t>- Designed, developed, and deployed a cloud-based interactive web application using Azure. Created a simple to-do list application with HTML, CSS, and JavaScript as the frontend, coupled with a Node.js backend hosted on Azure</w:t>
-      </w:r>
-      <w:r>
-        <w:rPr>
-          <w:b/>
-          <w:bCs/>
-          <w:sz w:val="22"/>
-          <w:szCs w:val="22"/>
-          <w:rPrChange w:id="75" w:author="sky tin" w:date="2025-03-04T23:52:00Z" w16du:dateUtc="2025-03-05T04:52:00Z">
-            <w:rPr>
-              <w:b/>
-              <w:bCs/>
-            </w:rPr>
-          </w:rPrChange>
-        </w:rPr>
-        <w:t>.</w:t>
-      </w:r>
-    </w:p>
-    <w:p>
-      <w:pPr>
-        <w:spacing w:line="240" w:lineRule="auto"/>
-        <w:rPr>
-          <w:del w:id="76" w:author="sky tin" w:date="2025-03-04T23:53:00Z" w16du:dateUtc="2025-03-05T04:53:00Z"/>
-          <w:b/>
-          <w:bCs/>
-          <w:sz w:val="22"/>
-          <w:szCs w:val="22"/>
-          <w:rPrChange w:id="77" w:author="sky tin" w:date="2025-03-04T23:52:00Z" w16du:dateUtc="2025-03-05T04:52:00Z">
-            <w:rPr>
-              <w:del w:id="78" w:author="sky tin" w:date="2025-03-04T23:53:00Z" w16du:dateUtc="2025-03-05T04:53:00Z"/>
-              <w:b/>
-              <w:bCs/>
-            </w:rPr>
-          </w:rPrChange>
-        </w:rPr>
-        <w:pPrChange w:id="79" w:author="sky tin" w:date="2025-03-04T23:50:00Z" w16du:dateUtc="2025-03-05T04:50:00Z">
-          <w:pPr/>
-        </w:pPrChange>
-      </w:pPr>
-      <w:del w:id="80" w:author="sky tin" w:date="2025-03-04T23:53:00Z" w16du:dateUtc="2025-03-05T04:53:00Z">
-        <w:r>
-          <w:rPr>
-            <w:b/>
-            <w:bCs/>
-            <w:sz w:val="22"/>
-            <w:szCs w:val="22"/>
-            <w:rPrChange w:id="81" w:author="sky tin" w:date="2025-03-04T23:52:00Z" w16du:dateUtc="2025-03-05T04:52:00Z">
-              <w:rPr>
-                <w:b/>
-                <w:bCs/>
-              </w:rPr>
-            </w:rPrChange>
-          </w:rPr>
-          <w:delText>Education</w:delText>
-        </w:r>
-      </w:del>
-    </w:p>
-    <w:p>
-      <w:pPr>
-        <w:spacing w:line="240" w:lineRule="auto"/>
-        <w:rPr>
-          <w:del w:id="82" w:author="sky tin" w:date="2025-03-04T23:53:00Z" w16du:dateUtc="2025-03-05T04:53:00Z"/>
-          <w:sz w:val="22"/>
-          <w:szCs w:val="22"/>
-          <w:rPrChange w:id="83" w:author="sky tin" w:date="2025-03-04T23:52:00Z" w16du:dateUtc="2025-03-05T04:52:00Z">
-            <w:rPr>
-              <w:del w:id="84" w:author="sky tin" w:date="2025-03-04T23:53:00Z" w16du:dateUtc="2025-03-05T04:53:00Z"/>
-            </w:rPr>
-          </w:rPrChange>
-        </w:rPr>
-        <w:pPrChange w:id="85" w:author="sky tin" w:date="2025-03-04T23:50:00Z" w16du:dateUtc="2025-03-05T04:50:00Z">
-          <w:pPr/>
-        </w:pPrChange>
-      </w:pPr>
-      <w:del w:id="86" w:author="sky tin" w:date="2025-03-04T23:53:00Z" w16du:dateUtc="2025-03-05T04:53:00Z">
-        <w:r>
-          <w:rPr>
-            <w:sz w:val="22"/>
-            <w:szCs w:val="22"/>
-            <w:rPrChange w:id="87" w:author="sky tin" w:date="2025-03-04T23:52:00Z" w16du:dateUtc="2025-03-05T04:52:00Z">
-              <w:rPr/>
-            </w:rPrChange>
-          </w:rPr>
-          <w:delText>Computer Science - Bachelor of Applied Science | McMaster University</w:delText>
-        </w:r>
-      </w:del>
-      <w:del w:id="88" w:author="sky tin" w:date="2025-03-04T23:52:00Z" w16du:dateUtc="2025-03-05T04:52:00Z">
-        <w:r>
-          <w:rPr>
-            <w:sz w:val="22"/>
-            <w:szCs w:val="22"/>
-            <w:rPrChange w:id="89" w:author="sky tin" w:date="2025-03-04T23:52:00Z" w16du:dateUtc="2025-03-05T04:52:00Z">
-              <w:rPr/>
-            </w:rPrChange>
-          </w:rPr>
-          <w:delText xml:space="preserve">          </w:delText>
-        </w:r>
-      </w:del>
-    </w:p>
-    <w:p>
-      <w:pPr>
-        <w:spacing w:line="240" w:lineRule="auto"/>
-        <w:rPr>
-          <w:sz w:val="22"/>
-          <w:szCs w:val="22"/>
-          <w:rPrChange w:id="90" w:author="sky tin" w:date="2025-03-04T23:52:00Z" w16du:dateUtc="2025-03-05T04:52:00Z">
-            <w:rPr/>
-          </w:rPrChange>
-        </w:rPr>
-        <w:pPrChange w:id="91" w:author="sky tin" w:date="2025-03-04T23:50:00Z" w16du:dateUtc="2025-03-05T04:50:00Z">
-          <w:pPr/>
-        </w:pPrChange>
-      </w:pPr>
-    </w:p>
-    <w:p>
-      <w:pPr>
-        <w:spacing w:line="240" w:lineRule="auto"/>
-        <w:rPr>
-          <w:b/>
-          <w:bCs/>
-          <w:sz w:val="22"/>
-          <w:szCs w:val="22"/>
-          <w:rPrChange w:id="92" w:author="sky tin" w:date="2025-03-04T23:52:00Z" w16du:dateUtc="2025-03-05T04:52:00Z">
-            <w:rPr>
-              <w:b/>
-              <w:bCs/>
-            </w:rPr>
-          </w:rPrChange>
-        </w:rPr>
-        <w:pPrChange w:id="93" w:author="sky tin" w:date="2025-03-04T23:50:00Z" w16du:dateUtc="2025-03-05T04:50:00Z">
-          <w:pPr/>
-        </w:pPrChange>
-      </w:pPr>
-      <w:r>
-        <w:rPr>
-          <w:b/>
-          <w:bCs/>
-          <w:sz w:val="22"/>
-          <w:szCs w:val="22"/>
-          <w:rPrChange w:id="94" w:author="sky tin" w:date="2025-03-04T23:52:00Z" w16du:dateUtc="2025-03-05T04:52:00Z">
-            <w:rPr>
-              <w:b/>
-              <w:bCs/>
-            </w:rPr>
-          </w:rPrChange>
-        </w:rPr>
-        <w:t>Relevant Course Work</w:t>
-      </w:r>
-    </w:p>
-    <w:p>
-      <w:pPr>
-        <w:spacing w:line="240" w:lineRule="auto"/>
-        <w:rPr>
-          <w:sz w:val="22"/>
-          <w:szCs w:val="22"/>
-          <w:rPrChange w:id="95" w:author="sky tin" w:date="2025-03-04T23:52:00Z" w16du:dateUtc="2025-03-05T04:52:00Z">
-            <w:rPr/>
-          </w:rPrChange>
-        </w:rPr>
-        <w:pPrChange w:id="96" w:author="sky tin" w:date="2025-03-04T23:50:00Z" w16du:dateUtc="2025-03-05T04:50:00Z">
-          <w:pPr/>
-        </w:pPrChange>
-      </w:pPr>
-      <w:r>
-        <w:rPr>
-          <w:sz w:val="22"/>
-          <w:szCs w:val="22"/>
-          <w:rPrChange w:id="97" w:author="sky tin" w:date="2025-03-04T23:52:00Z" w16du:dateUtc="2025-03-05T04:52:00Z">
-            <w:rPr/>
-          </w:rPrChange>
-        </w:rPr>
-        <w:t>COMPSCI 2DB3 – Databases</w:t>
-      </w:r>
-      <w:r>
-        <w:rPr>
-          <w:sz w:val="22"/>
-          <w:szCs w:val="22"/>
-          <w:rPrChange w:id="98" w:author="sky tin" w:date="2025-03-04T23:52:00Z" w16du:dateUtc="2025-03-05T04:52:00Z">
-            <w:rPr/>
-          </w:rPrChange>
-        </w:rPr>
-        <w:tab/>
-      </w:r>
-      <w:r>
-        <w:rPr>
-          <w:sz w:val="22"/>
-          <w:szCs w:val="22"/>
-          <w:rPrChange w:id="99" w:author="sky tin" w:date="2025-03-04T23:52:00Z" w16du:dateUtc="2025-03-05T04:52:00Z">
-            <w:rPr/>
-          </w:rPrChange>
-        </w:rPr>
-        <w:tab/>
-      </w:r>
-      <w:r>
-        <w:rPr>
-          <w:sz w:val="22"/>
-          <w:szCs w:val="22"/>
-          <w:rPrChange w:id="100" w:author="sky tin" w:date="2025-03-04T23:52:00Z" w16du:dateUtc="2025-03-05T04:52:00Z">
-            <w:rPr/>
-          </w:rPrChange>
-        </w:rPr>
-        <w:tab/>
-      </w:r>
-      <w:r>
-        <w:rPr>
-          <w:sz w:val="22"/>
-          <w:szCs w:val="22"/>
-          <w:rPrChange w:id="101" w:author="sky tin" w:date="2025-03-04T23:52:00Z" w16du:dateUtc="2025-03-05T04:52:00Z">
-            <w:rPr/>
-          </w:rPrChange>
-        </w:rPr>
-        <w:tab/>
-        <w:t xml:space="preserve"> </w:t>
+          <w:sz w:val="22"/>
+          <w:szCs w:val="22"/>
+        </w:rPr>
+        <w:t xml:space="preserve">Evaluated capabilities and limitation of </w:t>
+      </w:r>
+      <w:r>
+        <w:rPr>
+          <w:b/>
+          <w:bCs/>
+          <w:sz w:val="22"/>
+          <w:szCs w:val="22"/>
+        </w:rPr>
+        <w:t>actions</w:t>
+      </w:r>
+      <w:r>
+        <w:rPr>
+          <w:sz w:val="22"/>
+          <w:szCs w:val="22"/>
+        </w:rPr>
+        <w:t xml:space="preserve"> compared to </w:t>
+      </w:r>
+      <w:r>
+        <w:rPr>
+          <w:b/>
+          <w:bCs/>
+          <w:sz w:val="22"/>
+          <w:szCs w:val="22"/>
+        </w:rPr>
+        <w:t>Jenkins</w:t>
+      </w:r>
+      <w:r>
+        <w:rPr>
+          <w:sz w:val="22"/>
+          <w:szCs w:val="22"/>
+        </w:rPr>
+        <w:t>, presenting</w:t>
+      </w:r>
+      <w:r>
+        <w:rPr>
+          <w:sz w:val="22"/>
+          <w:szCs w:val="22"/>
+        </w:rPr>
+        <w:t xml:space="preserve"> those</w:t>
+      </w:r>
+      <w:r>
+        <w:rPr>
+          <w:sz w:val="22"/>
+          <w:szCs w:val="22"/>
+        </w:rPr>
+        <w:t xml:space="preserve"> findings and best practices </w:t>
+      </w:r>
+      <w:r>
+        <w:rPr>
+          <w:sz w:val="22"/>
+          <w:szCs w:val="22"/>
+        </w:rPr>
+        <w:t xml:space="preserve">to senior leadership, </w:t>
+      </w:r>
+      <w:r>
+        <w:rPr>
+          <w:sz w:val="22"/>
+          <w:szCs w:val="22"/>
+        </w:rPr>
+        <w:t>influenc</w:t>
+      </w:r>
+      <w:r>
+        <w:rPr>
+          <w:sz w:val="22"/>
+          <w:szCs w:val="22"/>
+        </w:rPr>
+        <w:t>ing the</w:t>
+      </w:r>
+      <w:r>
+        <w:rPr>
+          <w:sz w:val="22"/>
+          <w:szCs w:val="22"/>
+        </w:rPr>
+        <w:t xml:space="preserve"> adoption across multiple teams.</w:t>
       </w:r>
     </w:p>
     <w:p>
@@ -1078,28 +809,14 @@
         <w:rPr>
           <w:sz w:val="22"/>
           <w:szCs w:val="22"/>
-          <w:rPrChange w:id="102" w:author="sky tin" w:date="2025-03-04T23:52:00Z" w16du:dateUtc="2025-03-05T04:52:00Z">
-            <w:rPr/>
-          </w:rPrChange>
-        </w:rPr>
-        <w:pPrChange w:id="103" w:author="sky tin" w:date="2025-03-04T23:50:00Z" w16du:dateUtc="2025-03-05T04:50:00Z">
-          <w:pPr>
-            <w:numPr>
-              <w:numId w:val="2"/>
-            </w:numPr>
-            <w:ind w:left="720" w:hanging="360"/>
-          </w:pPr>
-        </w:pPrChange>
-      </w:pPr>
-      <w:r>
-        <w:rPr>
-          <w:sz w:val="22"/>
-          <w:szCs w:val="22"/>
-          <w:rPrChange w:id="104" w:author="sky tin" w:date="2025-03-04T23:52:00Z" w16du:dateUtc="2025-03-05T04:52:00Z">
-            <w:rPr/>
-          </w:rPrChange>
-        </w:rPr>
-        <w:t>Researched data modelling, integrity constraints, principles and design of relational databases, relational algebra, SQL, MySQL, SQLite, Microsoft SQL query processing, transactions, concurrency control, recovery, security, and data storage.</w:t>
+        </w:rPr>
+      </w:pPr>
+      <w:r>
+        <w:rPr>
+          <w:sz w:val="22"/>
+          <w:szCs w:val="22"/>
+        </w:rPr>
+        <w:t>techs</w:t>
       </w:r>
     </w:p>
     <w:p>
@@ -1108,46 +825,21 @@
         <w:rPr>
           <w:sz w:val="22"/>
           <w:szCs w:val="22"/>
-          <w:rPrChange w:id="105" w:author="sky tin" w:date="2025-03-04T23:52:00Z" w16du:dateUtc="2025-03-05T04:52:00Z">
-            <w:rPr/>
-          </w:rPrChange>
-        </w:rPr>
-        <w:pPrChange w:id="106" w:author="sky tin" w:date="2025-03-04T23:50:00Z" w16du:dateUtc="2025-03-05T04:50:00Z">
-          <w:pPr/>
-        </w:pPrChange>
-      </w:pPr>
-    </w:p>
-    <w:p>
-      <w:pPr>
-        <w:spacing w:line="240" w:lineRule="auto"/>
-        <w:rPr>
-          <w:sz w:val="22"/>
-          <w:szCs w:val="22"/>
-          <w:rPrChange w:id="107" w:author="sky tin" w:date="2025-03-04T23:52:00Z" w16du:dateUtc="2025-03-05T04:52:00Z">
-            <w:rPr/>
-          </w:rPrChange>
-        </w:rPr>
-        <w:pPrChange w:id="108" w:author="sky tin" w:date="2025-03-04T23:50:00Z" w16du:dateUtc="2025-03-05T04:50:00Z">
-          <w:pPr/>
-        </w:pPrChange>
-      </w:pPr>
-      <w:r>
-        <w:rPr>
-          <w:sz w:val="22"/>
-          <w:szCs w:val="22"/>
-          <w:rPrChange w:id="109" w:author="sky tin" w:date="2025-03-04T23:52:00Z" w16du:dateUtc="2025-03-05T04:52:00Z">
-            <w:rPr/>
-          </w:rPrChange>
-        </w:rPr>
-        <w:t>COMPSCI 2C03 – Data Structures and Algorithms</w:t>
-      </w:r>
-      <w:r>
-        <w:rPr>
-          <w:sz w:val="22"/>
-          <w:szCs w:val="22"/>
-          <w:rPrChange w:id="110" w:author="sky tin" w:date="2025-03-04T23:52:00Z" w16du:dateUtc="2025-03-05T04:52:00Z">
-            <w:rPr/>
-          </w:rPrChange>
+        </w:rPr>
+      </w:pPr>
+      <w:r>
+        <w:rPr>
+          <w:b/>
+          <w:bCs/>
+          <w:sz w:val="22"/>
+          <w:szCs w:val="22"/>
+        </w:rPr>
+        <w:t>Research Assistant | McMaster University, Computing and Software</w:t>
+      </w:r>
+      <w:r>
+        <w:rPr>
+          <w:sz w:val="22"/>
+          <w:szCs w:val="22"/>
         </w:rPr>
         <w:tab/>
       </w:r>
@@ -1155,41 +847,17 @@
         <w:rPr>
           <w:sz w:val="22"/>
           <w:szCs w:val="22"/>
-          <w:rPrChange w:id="111" w:author="sky tin" w:date="2025-03-04T23:52:00Z" w16du:dateUtc="2025-03-05T04:52:00Z">
-            <w:rPr/>
-          </w:rPrChange>
-        </w:rPr>
-        <w:tab/>
-      </w:r>
-      <w:r>
-        <w:rPr>
-          <w:sz w:val="22"/>
-          <w:szCs w:val="22"/>
-          <w:rPrChange w:id="112" w:author="sky tin" w:date="2025-03-04T23:52:00Z" w16du:dateUtc="2025-03-05T04:52:00Z">
-            <w:rPr/>
-          </w:rPrChange>
-        </w:rPr>
-        <w:tab/>
-      </w:r>
-      <w:r>
-        <w:rPr>
-          <w:sz w:val="22"/>
-          <w:szCs w:val="22"/>
-          <w:rPrChange w:id="113" w:author="sky tin" w:date="2025-03-04T23:52:00Z" w16du:dateUtc="2025-03-05T04:52:00Z">
-            <w:rPr/>
-          </w:rPrChange>
-        </w:rPr>
-        <w:tab/>
-      </w:r>
-      <w:r>
-        <w:rPr>
-          <w:sz w:val="22"/>
-          <w:szCs w:val="22"/>
-          <w:rPrChange w:id="114" w:author="sky tin" w:date="2025-03-04T23:52:00Z" w16du:dateUtc="2025-03-05T04:52:00Z">
-            <w:rPr/>
-          </w:rPrChange>
-        </w:rPr>
-        <w:tab/>
+        </w:rPr>
+        <w:t xml:space="preserve">    </w:t>
+      </w:r>
+      <w:r>
+        <w:rPr>
+          <w:i/>
+          <w:iCs/>
+          <w:sz w:val="22"/>
+          <w:szCs w:val="22"/>
+        </w:rPr>
+        <w:t>May 2023 – Aug 2023</w:t>
       </w:r>
     </w:p>
     <w:p>
@@ -1202,136 +870,759 @@
         <w:rPr>
           <w:sz w:val="22"/>
           <w:szCs w:val="22"/>
-          <w:rPrChange w:id="115" w:author="sky tin" w:date="2025-03-04T23:52:00Z" w16du:dateUtc="2025-03-05T04:52:00Z">
-            <w:rPr/>
-          </w:rPrChange>
-        </w:rPr>
-        <w:pPrChange w:id="116" w:author="sky tin" w:date="2025-03-04T23:50:00Z" w16du:dateUtc="2025-03-05T04:50:00Z">
-          <w:pPr>
-            <w:numPr>
-              <w:numId w:val="2"/>
-            </w:numPr>
-            <w:ind w:left="720" w:hanging="360"/>
-          </w:pPr>
-        </w:pPrChange>
-      </w:pPr>
-      <w:r>
-        <w:rPr>
-          <w:sz w:val="22"/>
-          <w:szCs w:val="22"/>
-          <w:rPrChange w:id="117" w:author="sky tin" w:date="2025-03-04T23:52:00Z" w16du:dateUtc="2025-03-05T04:52:00Z">
-            <w:rPr/>
-          </w:rPrChange>
-        </w:rPr>
-        <w:lastRenderedPageBreak/>
-        <w:t>Studied basic data structures such as, stacks, queues, hash tables, and binary trees. Reviewed graph representations and various algorithms, including minimum spanning trees, traversals, and shortest path, and analyzed their performance analysis.</w:t>
+        </w:rPr>
+      </w:pPr>
+      <w:r>
+        <w:rPr>
+          <w:sz w:val="22"/>
+          <w:szCs w:val="22"/>
+        </w:rPr>
+        <w:t xml:space="preserve">Worked with Dr. Stephen Kelly to research evolving adaptable control policies using </w:t>
+      </w:r>
+      <w:r>
+        <w:rPr>
+          <w:b/>
+          <w:bCs/>
+          <w:sz w:val="22"/>
+          <w:szCs w:val="22"/>
+        </w:rPr>
+        <w:t>gymnasium’s</w:t>
+      </w:r>
+      <w:r>
+        <w:rPr>
+          <w:sz w:val="22"/>
+          <w:szCs w:val="22"/>
+        </w:rPr>
+        <w:t xml:space="preserve"> pendulum task and </w:t>
+      </w:r>
+      <w:r>
+        <w:rPr>
+          <w:b/>
+          <w:bCs/>
+          <w:sz w:val="22"/>
+          <w:szCs w:val="22"/>
+        </w:rPr>
+        <w:t>Distributed Evolutionary Algorithms in Python</w:t>
+      </w:r>
+      <w:r>
+        <w:rPr>
+          <w:sz w:val="22"/>
+          <w:szCs w:val="22"/>
+        </w:rPr>
+        <w:t xml:space="preserve"> (DEAP) to conduct experiments on the partially observable pendulum task using </w:t>
+      </w:r>
+      <w:r>
+        <w:rPr>
+          <w:b/>
+          <w:bCs/>
+          <w:sz w:val="22"/>
+          <w:szCs w:val="22"/>
+        </w:rPr>
+        <w:t>machine learning</w:t>
       </w:r>
     </w:p>
     <w:p>
       <w:pPr>
+        <w:numPr>
+          <w:ilvl w:val="0"/>
+          <w:numId w:val="2"/>
+        </w:numPr>
         <w:spacing w:line="240" w:lineRule="auto"/>
         <w:rPr>
           <w:sz w:val="22"/>
           <w:szCs w:val="22"/>
-          <w:rPrChange w:id="118" w:author="sky tin" w:date="2025-03-04T23:52:00Z" w16du:dateUtc="2025-03-05T04:52:00Z">
-            <w:rPr/>
-          </w:rPrChange>
-        </w:rPr>
-        <w:pPrChange w:id="119" w:author="sky tin" w:date="2025-03-04T23:50:00Z" w16du:dateUtc="2025-03-05T04:50:00Z">
-          <w:pPr/>
-        </w:pPrChange>
-      </w:pPr>
+        </w:rPr>
+      </w:pPr>
+      <w:r>
+        <w:rPr>
+          <w:sz w:val="22"/>
+          <w:szCs w:val="22"/>
+        </w:rPr>
+        <w:t>My</w:t>
+      </w:r>
+      <w:r>
+        <w:rPr>
+          <w:sz w:val="22"/>
+          <w:szCs w:val="22"/>
+        </w:rPr>
+        <w:t xml:space="preserve"> work laid the foundation for </w:t>
+      </w:r>
+      <w:r>
+        <w:rPr>
+          <w:sz w:val="22"/>
+          <w:szCs w:val="22"/>
+        </w:rPr>
+        <w:t>other</w:t>
+      </w:r>
+      <w:r>
+        <w:rPr>
+          <w:sz w:val="22"/>
+          <w:szCs w:val="22"/>
+        </w:rPr>
+        <w:t xml:space="preserve"> project</w:t>
+      </w:r>
+      <w:r>
+        <w:rPr>
+          <w:sz w:val="22"/>
+          <w:szCs w:val="22"/>
+        </w:rPr>
+        <w:t>s</w:t>
+      </w:r>
+      <w:r>
+        <w:rPr>
+          <w:sz w:val="22"/>
+          <w:szCs w:val="22"/>
+        </w:rPr>
+        <w:t xml:space="preserve"> now continued by </w:t>
+      </w:r>
+      <w:r>
+        <w:rPr>
+          <w:sz w:val="22"/>
+          <w:szCs w:val="22"/>
+        </w:rPr>
+        <w:t xml:space="preserve">Dr. Stephen Kelly’s </w:t>
+      </w:r>
+      <w:r>
+        <w:rPr>
+          <w:sz w:val="22"/>
+          <w:szCs w:val="22"/>
+        </w:rPr>
+        <w:t>MA students</w:t>
+      </w:r>
+      <w:r>
+        <w:rPr>
+          <w:sz w:val="22"/>
+          <w:szCs w:val="22"/>
+        </w:rPr>
+        <w:t xml:space="preserve"> (</w:t>
+      </w:r>
+      <w:hyperlink r:id="rId9" w:history="1">
+        <w:r>
+          <w:rPr>
+            <w:rStyle w:val="Hyperlink"/>
+            <w:sz w:val="22"/>
+            <w:szCs w:val="22"/>
+          </w:rPr>
+          <w:t>https://creativealgorithms-cd4c88.gitlab.io/team/</w:t>
+        </w:r>
+      </w:hyperlink>
+      <w:r>
+        <w:rPr>
+          <w:sz w:val="22"/>
+          <w:szCs w:val="22"/>
+        </w:rPr>
+        <w:t xml:space="preserve">) </w:t>
+      </w:r>
     </w:p>
     <w:p>
       <w:pPr>
         <w:spacing w:line="240" w:lineRule="auto"/>
         <w:rPr>
-          <w:sz w:val="22"/>
-          <w:szCs w:val="22"/>
-          <w:rPrChange w:id="120" w:author="sky tin" w:date="2025-03-04T23:52:00Z" w16du:dateUtc="2025-03-05T04:52:00Z">
-            <w:rPr/>
-          </w:rPrChange>
-        </w:rPr>
-        <w:pPrChange w:id="121" w:author="sky tin" w:date="2025-03-04T23:50:00Z" w16du:dateUtc="2025-03-05T04:50:00Z">
-          <w:pPr/>
-        </w:pPrChange>
-      </w:pPr>
-      <w:r>
-        <w:rPr>
-          <w:b/>
-          <w:bCs/>
-          <w:sz w:val="22"/>
-          <w:szCs w:val="22"/>
-          <w:rPrChange w:id="122" w:author="sky tin" w:date="2025-03-04T23:52:00Z" w16du:dateUtc="2025-03-05T04:52:00Z">
-            <w:rPr>
-              <w:b/>
-              <w:bCs/>
-            </w:rPr>
-          </w:rPrChange>
-        </w:rPr>
-        <w:t>Skills</w:t>
+          <w:b/>
+          <w:bCs/>
+          <w:sz w:val="22"/>
+          <w:szCs w:val="22"/>
+        </w:rPr>
+      </w:pPr>
+      <w:r>
+        <w:rPr>
+          <w:b/>
+          <w:bCs/>
+          <w:sz w:val="22"/>
+          <w:szCs w:val="22"/>
+        </w:rPr>
+        <w:t>PROJECTS</w:t>
+      </w:r>
+      <w:r>
+        <w:rPr>
+          <w:b/>
+          <w:bCs/>
+          <w:sz w:val="22"/>
+          <w:szCs w:val="22"/>
+        </w:rPr>
+        <w:t xml:space="preserve"> &amp; EXTRACURRICULARS</w:t>
       </w:r>
     </w:p>
     <w:p>
       <w:pPr>
+        <w:spacing w:line="240" w:lineRule="auto"/>
+        <w:rPr>
+          <w:b/>
+          <w:bCs/>
+          <w:sz w:val="22"/>
+          <w:szCs w:val="22"/>
+        </w:rPr>
+      </w:pPr>
+      <w:r>
+        <w:rPr>
+          <w:b/>
+          <w:bCs/>
+          <w:sz w:val="22"/>
+          <w:szCs w:val="22"/>
+        </w:rPr>
+        <w:t>Gemini-Job-App-Generator</w:t>
+      </w:r>
+      <w:r>
+        <w:rPr>
+          <w:b/>
+          <w:bCs/>
+          <w:sz w:val="22"/>
+          <w:szCs w:val="22"/>
+        </w:rPr>
+        <w:t xml:space="preserve">, </w:t>
+      </w:r>
+      <w:r>
+        <w:rPr>
+          <w:i/>
+          <w:iCs/>
+          <w:sz w:val="22"/>
+          <w:szCs w:val="22"/>
+        </w:rPr>
+        <w:t>Gemini</w:t>
+      </w:r>
+      <w:r>
+        <w:rPr>
+          <w:b/>
+          <w:bCs/>
+          <w:sz w:val="22"/>
+          <w:szCs w:val="22"/>
+        </w:rPr>
+        <w:t xml:space="preserve">, </w:t>
+      </w:r>
+      <w:r>
+        <w:rPr>
+          <w:i/>
+          <w:iCs/>
+          <w:sz w:val="22"/>
+          <w:szCs w:val="22"/>
+        </w:rPr>
+        <w:t>Python</w:t>
+      </w:r>
+      <w:r>
+        <w:rPr>
+          <w:b/>
+          <w:bCs/>
+          <w:sz w:val="22"/>
+          <w:szCs w:val="22"/>
+        </w:rPr>
+        <w:t xml:space="preserve">, </w:t>
+      </w:r>
+      <w:r>
+        <w:rPr>
+          <w:i/>
+          <w:iCs/>
+          <w:sz w:val="22"/>
+          <w:szCs w:val="22"/>
+        </w:rPr>
+        <w:t>Bash, GitHub actions</w:t>
+      </w:r>
+      <w:r>
+        <w:rPr>
+          <w:b/>
+          <w:bCs/>
+          <w:sz w:val="22"/>
+          <w:szCs w:val="22"/>
+        </w:rPr>
+        <w:tab/>
+      </w:r>
+      <w:r>
+        <w:rPr>
+          <w:b/>
+          <w:bCs/>
+          <w:sz w:val="22"/>
+          <w:szCs w:val="22"/>
+        </w:rPr>
+        <w:t xml:space="preserve">                </w:t>
+      </w:r>
+      <w:r>
+        <w:rPr>
+          <w:b/>
+          <w:bCs/>
+          <w:sz w:val="22"/>
+          <w:szCs w:val="22"/>
+        </w:rPr>
+        <w:tab/>
+      </w:r>
+      <w:r>
+        <w:rPr>
+          <w:b/>
+          <w:bCs/>
+          <w:sz w:val="22"/>
+          <w:szCs w:val="22"/>
+        </w:rPr>
+        <w:tab/>
+        <w:t xml:space="preserve">            </w:t>
+      </w:r>
+      <w:r>
+        <w:rPr>
+          <w:i/>
+          <w:iCs/>
+          <w:sz w:val="22"/>
+          <w:szCs w:val="22"/>
+        </w:rPr>
+        <w:t>Feb 2025</w:t>
+      </w:r>
+    </w:p>
+    <w:p>
+      <w:pPr>
+        <w:pStyle w:val="ListParagraph"/>
         <w:numPr>
           <w:ilvl w:val="0"/>
-          <w:numId w:val="3"/>
+          <w:numId w:val="11"/>
         </w:numPr>
         <w:spacing w:line="240" w:lineRule="auto"/>
         <w:rPr>
-          <w:sz w:val="22"/>
-          <w:szCs w:val="22"/>
-          <w:rPrChange w:id="123" w:author="sky tin" w:date="2025-03-04T23:52:00Z" w16du:dateUtc="2025-03-05T04:52:00Z">
-            <w:rPr/>
-          </w:rPrChange>
-        </w:rPr>
-        <w:pPrChange w:id="124" w:author="sky tin" w:date="2025-03-04T23:50:00Z" w16du:dateUtc="2025-03-05T04:50:00Z">
-          <w:pPr>
-            <w:numPr>
-              <w:numId w:val="3"/>
-            </w:numPr>
-            <w:ind w:left="720" w:hanging="360"/>
-          </w:pPr>
-        </w:pPrChange>
-      </w:pPr>
-      <w:r>
-        <w:rPr>
-          <w:sz w:val="22"/>
-          <w:szCs w:val="22"/>
-          <w:rPrChange w:id="125" w:author="sky tin" w:date="2025-03-04T23:52:00Z" w16du:dateUtc="2025-03-05T04:52:00Z">
-            <w:rPr/>
-          </w:rPrChange>
-        </w:rPr>
-        <w:t>Python, C/</w:t>
-      </w:r>
-      <w:proofErr w:type="gramStart"/>
-      <w:r>
-        <w:rPr>
-          <w:sz w:val="22"/>
-          <w:szCs w:val="22"/>
-          <w:rPrChange w:id="126" w:author="sky tin" w:date="2025-03-04T23:52:00Z" w16du:dateUtc="2025-03-05T04:52:00Z">
-            <w:rPr/>
-          </w:rPrChange>
-        </w:rPr>
-        <w:t>C++ ,</w:t>
-      </w:r>
-      <w:proofErr w:type="gramEnd"/>
-      <w:r>
-        <w:rPr>
-          <w:sz w:val="22"/>
-          <w:szCs w:val="22"/>
-          <w:rPrChange w:id="127" w:author="sky tin" w:date="2025-03-04T23:52:00Z" w16du:dateUtc="2025-03-05T04:52:00Z">
-            <w:rPr/>
-          </w:rPrChange>
-        </w:rPr>
-        <w:t xml:space="preserve"> excel, MySQL, GitHub, HTML5, CSS, JavaScript, Azure, Linux, AWS, Angular, React</w:t>
+          <w:b/>
+          <w:bCs/>
+          <w:sz w:val="22"/>
+          <w:szCs w:val="22"/>
+        </w:rPr>
+      </w:pPr>
+      <w:r>
+        <w:rPr>
+          <w:sz w:val="22"/>
+          <w:szCs w:val="22"/>
+        </w:rPr>
+        <w:t>Develope</w:t>
+      </w:r>
+      <w:r>
+        <w:rPr>
+          <w:sz w:val="22"/>
+          <w:szCs w:val="22"/>
+        </w:rPr>
+        <w:t>d</w:t>
+      </w:r>
+      <w:r>
+        <w:t xml:space="preserve"> </w:t>
+      </w:r>
+      <w:r>
+        <w:rPr>
+          <w:sz w:val="22"/>
+          <w:szCs w:val="22"/>
+        </w:rPr>
+        <w:t xml:space="preserve">a </w:t>
+      </w:r>
+      <w:r>
+        <w:rPr>
+          <w:b/>
+          <w:bCs/>
+          <w:sz w:val="22"/>
+          <w:szCs w:val="22"/>
+        </w:rPr>
+        <w:t>Python</w:t>
+      </w:r>
+      <w:r>
+        <w:rPr>
+          <w:sz w:val="22"/>
+          <w:szCs w:val="22"/>
+        </w:rPr>
+        <w:t xml:space="preserve"> application that integrates </w:t>
+      </w:r>
+      <w:r>
+        <w:rPr>
+          <w:b/>
+          <w:bCs/>
+          <w:sz w:val="22"/>
+          <w:szCs w:val="22"/>
+        </w:rPr>
+        <w:t>Google’s Gemini 2.0</w:t>
+      </w:r>
+      <w:r>
+        <w:rPr>
+          <w:sz w:val="22"/>
+          <w:szCs w:val="22"/>
+        </w:rPr>
+        <w:t xml:space="preserve"> model to optimize resumes based on job descriptions.</w:t>
       </w:r>
     </w:p>
-    <w:p/>
+    <w:p>
+      <w:pPr>
+        <w:pStyle w:val="ListParagraph"/>
+        <w:numPr>
+          <w:ilvl w:val="0"/>
+          <w:numId w:val="11"/>
+        </w:numPr>
+        <w:spacing w:line="240" w:lineRule="auto"/>
+        <w:rPr>
+          <w:sz w:val="22"/>
+          <w:szCs w:val="22"/>
+        </w:rPr>
+      </w:pPr>
+      <w:r>
+        <w:rPr>
+          <w:b/>
+          <w:bCs/>
+          <w:sz w:val="22"/>
+          <w:szCs w:val="22"/>
+        </w:rPr>
+        <w:t>Automatically</w:t>
+      </w:r>
+      <w:r>
+        <w:rPr>
+          <w:sz w:val="22"/>
+          <w:szCs w:val="22"/>
+        </w:rPr>
+        <w:t xml:space="preserve"> generated tailored cover letter templates from the optimized resume results, and organized all outputs into structured directories</w:t>
+      </w:r>
+      <w:r>
+        <w:rPr>
+          <w:sz w:val="22"/>
+          <w:szCs w:val="22"/>
+        </w:rPr>
+        <w:t>, replicating an artifact</w:t>
+      </w:r>
+    </w:p>
+    <w:p>
+      <w:pPr>
+        <w:pStyle w:val="ListParagraph"/>
+        <w:numPr>
+          <w:ilvl w:val="0"/>
+          <w:numId w:val="11"/>
+        </w:numPr>
+        <w:spacing w:line="240" w:lineRule="auto"/>
+        <w:rPr>
+          <w:sz w:val="22"/>
+          <w:szCs w:val="22"/>
+        </w:rPr>
+      </w:pPr>
+      <w:r>
+        <w:rPr>
+          <w:sz w:val="22"/>
+          <w:szCs w:val="22"/>
+        </w:rPr>
+        <w:t>Desig</w:t>
+      </w:r>
+      <w:r>
+        <w:rPr>
+          <w:sz w:val="22"/>
+          <w:szCs w:val="22"/>
+        </w:rPr>
+        <w:t xml:space="preserve">ned and implemented a </w:t>
+      </w:r>
+      <w:r>
+        <w:rPr>
+          <w:b/>
+          <w:bCs/>
+          <w:sz w:val="22"/>
+          <w:szCs w:val="22"/>
+        </w:rPr>
+        <w:t>GitHub Actions workflow</w:t>
+      </w:r>
+      <w:r>
+        <w:rPr>
+          <w:sz w:val="22"/>
+          <w:szCs w:val="22"/>
+        </w:rPr>
+        <w:t xml:space="preserve"> to automate the end-to-end process for scalability and </w:t>
+      </w:r>
+      <w:r>
+        <w:rPr>
+          <w:sz w:val="22"/>
+          <w:szCs w:val="22"/>
+        </w:rPr>
+        <w:t>ease of</w:t>
+      </w:r>
+      <w:r>
+        <w:rPr>
+          <w:sz w:val="22"/>
+          <w:szCs w:val="22"/>
+        </w:rPr>
+        <w:t xml:space="preserve"> us</w:t>
+      </w:r>
+      <w:r>
+        <w:rPr>
+          <w:sz w:val="22"/>
+          <w:szCs w:val="22"/>
+        </w:rPr>
+        <w:t>e</w:t>
+      </w:r>
+    </w:p>
+    <w:p>
+      <w:pPr>
+        <w:spacing w:line="240" w:lineRule="auto"/>
+        <w:rPr>
+          <w:b/>
+          <w:bCs/>
+          <w:sz w:val="22"/>
+          <w:szCs w:val="22"/>
+        </w:rPr>
+      </w:pPr>
+      <w:r>
+        <w:rPr>
+          <w:b/>
+          <w:bCs/>
+          <w:sz w:val="22"/>
+          <w:szCs w:val="22"/>
+        </w:rPr>
+        <w:t>Expense Sheet Combiner</w:t>
+      </w:r>
+      <w:r>
+        <w:rPr>
+          <w:b/>
+          <w:bCs/>
+          <w:sz w:val="22"/>
+          <w:szCs w:val="22"/>
+        </w:rPr>
+        <w:t xml:space="preserve">, </w:t>
+      </w:r>
+      <w:r>
+        <w:rPr>
+          <w:i/>
+          <w:iCs/>
+          <w:sz w:val="22"/>
+          <w:szCs w:val="22"/>
+        </w:rPr>
+        <w:t>Python</w:t>
+      </w:r>
+      <w:r>
+        <w:rPr>
+          <w:b/>
+          <w:bCs/>
+          <w:sz w:val="22"/>
+          <w:szCs w:val="22"/>
+        </w:rPr>
+        <w:t xml:space="preserve">, </w:t>
+      </w:r>
+      <w:r>
+        <w:rPr>
+          <w:i/>
+          <w:iCs/>
+          <w:sz w:val="22"/>
+          <w:szCs w:val="22"/>
+        </w:rPr>
+        <w:t>Bash</w:t>
+      </w:r>
+      <w:r>
+        <w:rPr>
+          <w:i/>
+          <w:iCs/>
+          <w:sz w:val="22"/>
+          <w:szCs w:val="22"/>
+        </w:rPr>
+        <w:tab/>
+      </w:r>
+      <w:r>
+        <w:rPr>
+          <w:i/>
+          <w:iCs/>
+          <w:sz w:val="22"/>
+          <w:szCs w:val="22"/>
+        </w:rPr>
+        <w:tab/>
+      </w:r>
+      <w:r>
+        <w:rPr>
+          <w:i/>
+          <w:iCs/>
+          <w:sz w:val="22"/>
+          <w:szCs w:val="22"/>
+        </w:rPr>
+        <w:tab/>
+      </w:r>
+      <w:r>
+        <w:rPr>
+          <w:i/>
+          <w:iCs/>
+          <w:sz w:val="22"/>
+          <w:szCs w:val="22"/>
+        </w:rPr>
+        <w:tab/>
+      </w:r>
+      <w:r>
+        <w:rPr>
+          <w:i/>
+          <w:iCs/>
+          <w:sz w:val="22"/>
+          <w:szCs w:val="22"/>
+        </w:rPr>
+        <w:tab/>
+      </w:r>
+      <w:r>
+        <w:rPr>
+          <w:i/>
+          <w:iCs/>
+          <w:sz w:val="22"/>
+          <w:szCs w:val="22"/>
+        </w:rPr>
+        <w:tab/>
+        <w:t xml:space="preserve">          </w:t>
+      </w:r>
+      <w:r>
+        <w:rPr>
+          <w:i/>
+          <w:iCs/>
+          <w:sz w:val="22"/>
+          <w:szCs w:val="22"/>
+        </w:rPr>
+        <w:t xml:space="preserve"> Dec 2024</w:t>
+      </w:r>
+    </w:p>
+    <w:p>
+      <w:pPr>
+        <w:pStyle w:val="ListParagraph"/>
+        <w:numPr>
+          <w:ilvl w:val="0"/>
+          <w:numId w:val="11"/>
+        </w:numPr>
+        <w:spacing w:line="240" w:lineRule="auto"/>
+      </w:pPr>
+      <w:r>
+        <w:rPr>
+          <w:sz w:val="22"/>
+          <w:szCs w:val="22"/>
+        </w:rPr>
+        <w:t>B</w:t>
+      </w:r>
+      <w:r>
+        <w:rPr>
+          <w:sz w:val="22"/>
+          <w:szCs w:val="22"/>
+        </w:rPr>
+        <w:t xml:space="preserve">uilt a </w:t>
+      </w:r>
+      <w:r>
+        <w:rPr>
+          <w:b/>
+          <w:bCs/>
+          <w:sz w:val="22"/>
+          <w:szCs w:val="22"/>
+        </w:rPr>
+        <w:t>Python</w:t>
+      </w:r>
+      <w:r>
+        <w:rPr>
+          <w:sz w:val="22"/>
+          <w:szCs w:val="22"/>
+        </w:rPr>
+        <w:t xml:space="preserve"> </w:t>
+      </w:r>
+      <w:r>
+        <w:rPr>
+          <w:b/>
+          <w:bCs/>
+          <w:sz w:val="22"/>
+          <w:szCs w:val="22"/>
+        </w:rPr>
+        <w:t>automation tool</w:t>
+      </w:r>
+      <w:r>
+        <w:rPr>
+          <w:sz w:val="22"/>
+          <w:szCs w:val="22"/>
+        </w:rPr>
+        <w:t xml:space="preserve"> to combine and standardize transaction data from </w:t>
+      </w:r>
+      <w:r>
+        <w:rPr>
+          <w:sz w:val="22"/>
+          <w:szCs w:val="22"/>
+        </w:rPr>
+        <w:t xml:space="preserve">my various </w:t>
+      </w:r>
+      <w:r>
+        <w:rPr>
+          <w:sz w:val="22"/>
+          <w:szCs w:val="22"/>
+        </w:rPr>
+        <w:t>bank and credit card statements</w:t>
+      </w:r>
+      <w:r>
+        <w:rPr>
+          <w:sz w:val="22"/>
+          <w:szCs w:val="22"/>
+        </w:rPr>
+        <w:t>.</w:t>
+      </w:r>
+    </w:p>
+    <w:p>
+      <w:pPr>
+        <w:pStyle w:val="ListParagraph"/>
+        <w:numPr>
+          <w:ilvl w:val="0"/>
+          <w:numId w:val="11"/>
+        </w:numPr>
+        <w:spacing w:line="240" w:lineRule="auto"/>
+      </w:pPr>
+      <w:r>
+        <w:rPr>
+          <w:sz w:val="22"/>
+          <w:szCs w:val="22"/>
+        </w:rPr>
+        <w:t xml:space="preserve">Used </w:t>
+      </w:r>
+      <w:r>
+        <w:rPr>
+          <w:b/>
+          <w:bCs/>
+          <w:sz w:val="22"/>
+          <w:szCs w:val="22"/>
+        </w:rPr>
+        <w:t>Pandas</w:t>
+      </w:r>
+      <w:r>
+        <w:rPr>
+          <w:sz w:val="22"/>
+          <w:szCs w:val="22"/>
+        </w:rPr>
+        <w:t xml:space="preserve"> and </w:t>
+      </w:r>
+      <w:r>
+        <w:rPr>
+          <w:b/>
+          <w:bCs/>
+          <w:sz w:val="22"/>
+          <w:szCs w:val="22"/>
+        </w:rPr>
+        <w:t>NumPy</w:t>
+      </w:r>
+      <w:r>
+        <w:rPr>
+          <w:sz w:val="22"/>
+          <w:szCs w:val="22"/>
+        </w:rPr>
+        <w:t xml:space="preserve"> to clean, reformat, and organize expenses by month and date into a single</w:t>
+      </w:r>
+      <w:r>
+        <w:rPr>
+          <w:sz w:val="22"/>
+          <w:szCs w:val="22"/>
+        </w:rPr>
+        <w:t xml:space="preserve"> master</w:t>
+      </w:r>
+      <w:r>
+        <w:rPr>
+          <w:sz w:val="22"/>
+          <w:szCs w:val="22"/>
+        </w:rPr>
+        <w:t xml:space="preserve"> </w:t>
+      </w:r>
+      <w:r>
+        <w:rPr>
+          <w:b/>
+          <w:bCs/>
+          <w:sz w:val="22"/>
+          <w:szCs w:val="22"/>
+        </w:rPr>
+        <w:t>Excel</w:t>
+      </w:r>
+      <w:r>
+        <w:rPr>
+          <w:sz w:val="22"/>
+          <w:szCs w:val="22"/>
+        </w:rPr>
+        <w:t xml:space="preserve"> sheet</w:t>
+      </w:r>
+      <w:r>
+        <w:rPr>
+          <w:sz w:val="22"/>
+          <w:szCs w:val="22"/>
+        </w:rPr>
+        <w:t>.</w:t>
+      </w:r>
+    </w:p>
     <w:sectPr>
       <w:pgSz w:w="12240" w:h="15840"/>
-      <w:pgMar w:top="1440" w:right="1440" w:bottom="1440" w:left="1440" w:header="708" w:footer="708" w:gutter="0"/>
+      <w:pgMar w:top="680" w:right="1440" w:bottom="1440" w:left="1440" w:header="709" w:footer="709" w:gutter="0"/>
       <w:cols w:space="708"/>
       <w:docGrid w:linePitch="360"/>
     </w:sectPr>
@@ -1342,6 +1633,345 @@
 <file path=word/numbering.xml><?xml version="1.0" encoding="utf-8"?>
 <w:numbering xmlns:wpc="http://schemas.microsoft.com/office/word/2010/wordprocessingCanvas" xmlns:cx="http://schemas.microsoft.com/office/drawing/2014/chartex" xmlns:cx1="http://schemas.microsoft.com/office/drawing/2015/9/8/chartex" xmlns:cx2="http://schemas.microsoft.com/office/drawing/2015/10/21/chartex" xmlns:cx3="http://schemas.microsoft.com/office/drawing/2016/5/9/chartex" xmlns:cx4="http://schemas.microsoft.com/office/drawing/2016/5/10/chartex" xmlns:cx5="http://schemas.microsoft.com/office/drawing/2016/5/11/chartex" xmlns:cx6="http://schemas.microsoft.com/office/drawing/2016/5/12/chartex" xmlns:cx7="http://schemas.microsoft.com/office/drawing/2016/5/13/chartex" xmlns:cx8="http://schemas.microsoft.com/office/drawing/2016/5/14/chartex" xmlns:mc="http://schemas.openxmlformats.org/markup-compatibility/2006" xmlns:aink="http://schemas.microsoft.com/office/drawing/2016/ink" xmlns:am3d="http://schemas.microsoft.com/office/drawing/2017/model3d" xmlns:o="urn:schemas-microsoft-com:office:office" xmlns:oel="http://schemas.microsoft.com/office/2019/extlst" xmlns:r="http://schemas.openxmlformats.org/officeDocument/2006/relationships" xmlns:m="http://schemas.openxmlformats.org/officeDocument/2006/math" xmlns:v="urn:schemas-microsoft-com:vml" xmlns:wp14="http://schemas.microsoft.com/office/word/2010/wordprocessingDrawing" xmlns:wp="http://schemas.openxmlformats.org/drawingml/2006/wordprocessingDrawing" xmlns:w10="urn:schemas-microsoft-com:office:word" xmlns:w="http://schemas.openxmlformats.org/wordprocessingml/2006/main" xmlns:w14="http://schemas.microsoft.com/office/word/2010/wordml" xmlns:w15="http://schemas.microsoft.com/office/word/2012/wordml" xmlns:w16cex="http://schemas.microsoft.com/office/word/2018/wordml/cex" xmlns:w16cid="http://schemas.microsoft.com/office/word/2016/wordml/cid" xmlns:w16="http://schemas.microsoft.com/office/word/2018/wordml" xmlns:w16du="http://schemas.microsoft.com/office/word/2023/wordml/word16du" xmlns:w16sdtdh="http://schemas.microsoft.com/office/word/2020/wordml/sdtdatahash" xmlns:w16sdtfl="http://schemas.microsoft.com/office/word/2024/wordml/sdtformatlock" xmlns:w16se="http://schemas.microsoft.com/office/word/2015/wordml/symex" xmlns:wpg="http://schemas.microsoft.com/office/word/2010/wordprocessingGroup" xmlns:wpi="http://schemas.microsoft.com/office/word/2010/wordprocessingInk" xmlns:wne="http://schemas.microsoft.com/office/word/2006/wordml" xmlns:wps="http://schemas.microsoft.com/office/word/2010/wordprocessingShape" mc:Ignorable="w14 w15 w16se w16cid w16 w16cex w16sdtdh w16sdtfl w16du wp14">
   <w:abstractNum w:abstractNumId="0" w15:restartNumberingAfterBreak="0">
+    <w:nsid w:val="0FB96C81"/>
+    <w:multiLevelType w:val="hybridMultilevel"/>
+    <w:tmpl w:val="C18813FE"/>
+    <w:lvl w:ilvl="0" w:tplc="10090001">
+      <w:start w:val="1"/>
+      <w:numFmt w:val="bullet"/>
+      <w:lvlText w:val=""/>
+      <w:lvlJc w:val="left"/>
+      <w:pPr>
+        <w:ind w:left="720" w:hanging="360"/>
+      </w:pPr>
+      <w:rPr>
+        <w:rFonts w:ascii="Symbol" w:hAnsi="Symbol" w:hint="default"/>
+      </w:rPr>
+    </w:lvl>
+    <w:lvl w:ilvl="1" w:tplc="10090003" w:tentative="1">
+      <w:start w:val="1"/>
+      <w:numFmt w:val="bullet"/>
+      <w:lvlText w:val="o"/>
+      <w:lvlJc w:val="left"/>
+      <w:pPr>
+        <w:ind w:left="1440" w:hanging="360"/>
+      </w:pPr>
+      <w:rPr>
+        <w:rFonts w:ascii="Courier New" w:hAnsi="Courier New" w:cs="Courier New" w:hint="default"/>
+      </w:rPr>
+    </w:lvl>
+    <w:lvl w:ilvl="2" w:tplc="10090005" w:tentative="1">
+      <w:start w:val="1"/>
+      <w:numFmt w:val="bullet"/>
+      <w:lvlText w:val=""/>
+      <w:lvlJc w:val="left"/>
+      <w:pPr>
+        <w:ind w:left="2160" w:hanging="360"/>
+      </w:pPr>
+      <w:rPr>
+        <w:rFonts w:ascii="Wingdings" w:hAnsi="Wingdings" w:hint="default"/>
+      </w:rPr>
+    </w:lvl>
+    <w:lvl w:ilvl="3" w:tplc="10090001" w:tentative="1">
+      <w:start w:val="1"/>
+      <w:numFmt w:val="bullet"/>
+      <w:lvlText w:val=""/>
+      <w:lvlJc w:val="left"/>
+      <w:pPr>
+        <w:ind w:left="2880" w:hanging="360"/>
+      </w:pPr>
+      <w:rPr>
+        <w:rFonts w:ascii="Symbol" w:hAnsi="Symbol" w:hint="default"/>
+      </w:rPr>
+    </w:lvl>
+    <w:lvl w:ilvl="4" w:tplc="10090003" w:tentative="1">
+      <w:start w:val="1"/>
+      <w:numFmt w:val="bullet"/>
+      <w:lvlText w:val="o"/>
+      <w:lvlJc w:val="left"/>
+      <w:pPr>
+        <w:ind w:left="3600" w:hanging="360"/>
+      </w:pPr>
+      <w:rPr>
+        <w:rFonts w:ascii="Courier New" w:hAnsi="Courier New" w:cs="Courier New" w:hint="default"/>
+      </w:rPr>
+    </w:lvl>
+    <w:lvl w:ilvl="5" w:tplc="10090005" w:tentative="1">
+      <w:start w:val="1"/>
+      <w:numFmt w:val="bullet"/>
+      <w:lvlText w:val=""/>
+      <w:lvlJc w:val="left"/>
+      <w:pPr>
+        <w:ind w:left="4320" w:hanging="360"/>
+      </w:pPr>
+      <w:rPr>
+        <w:rFonts w:ascii="Wingdings" w:hAnsi="Wingdings" w:hint="default"/>
+      </w:rPr>
+    </w:lvl>
+    <w:lvl w:ilvl="6" w:tplc="10090001" w:tentative="1">
+      <w:start w:val="1"/>
+      <w:numFmt w:val="bullet"/>
+      <w:lvlText w:val=""/>
+      <w:lvlJc w:val="left"/>
+      <w:pPr>
+        <w:ind w:left="5040" w:hanging="360"/>
+      </w:pPr>
+      <w:rPr>
+        <w:rFonts w:ascii="Symbol" w:hAnsi="Symbol" w:hint="default"/>
+      </w:rPr>
+    </w:lvl>
+    <w:lvl w:ilvl="7" w:tplc="10090003" w:tentative="1">
+      <w:start w:val="1"/>
+      <w:numFmt w:val="bullet"/>
+      <w:lvlText w:val="o"/>
+      <w:lvlJc w:val="left"/>
+      <w:pPr>
+        <w:ind w:left="5760" w:hanging="360"/>
+      </w:pPr>
+      <w:rPr>
+        <w:rFonts w:ascii="Courier New" w:hAnsi="Courier New" w:cs="Courier New" w:hint="default"/>
+      </w:rPr>
+    </w:lvl>
+    <w:lvl w:ilvl="8" w:tplc="10090005" w:tentative="1">
+      <w:start w:val="1"/>
+      <w:numFmt w:val="bullet"/>
+      <w:lvlText w:val=""/>
+      <w:lvlJc w:val="left"/>
+      <w:pPr>
+        <w:ind w:left="6480" w:hanging="360"/>
+      </w:pPr>
+      <w:rPr>
+        <w:rFonts w:ascii="Wingdings" w:hAnsi="Wingdings" w:hint="default"/>
+      </w:rPr>
+    </w:lvl>
+  </w:abstractNum>
+  <w:abstractNum w:abstractNumId="1" w15:restartNumberingAfterBreak="0">
+    <w:nsid w:val="1AFC7175"/>
+    <w:multiLevelType w:val="hybridMultilevel"/>
+    <w:tmpl w:val="D696BD08"/>
+    <w:lvl w:ilvl="0" w:tplc="6A12B1BA">
+      <w:start w:val="647"/>
+      <w:numFmt w:val="bullet"/>
+      <w:lvlText w:val="-"/>
+      <w:lvlJc w:val="left"/>
+      <w:pPr>
+        <w:ind w:left="720" w:hanging="360"/>
+      </w:pPr>
+      <w:rPr>
+        <w:rFonts w:ascii="Aptos" w:eastAsiaTheme="minorHAnsi" w:hAnsi="Aptos" w:cstheme="minorBidi" w:hint="default"/>
+      </w:rPr>
+    </w:lvl>
+    <w:lvl w:ilvl="1" w:tplc="10090003" w:tentative="1">
+      <w:start w:val="1"/>
+      <w:numFmt w:val="bullet"/>
+      <w:lvlText w:val="o"/>
+      <w:lvlJc w:val="left"/>
+      <w:pPr>
+        <w:ind w:left="1440" w:hanging="360"/>
+      </w:pPr>
+      <w:rPr>
+        <w:rFonts w:ascii="Courier New" w:hAnsi="Courier New" w:cs="Courier New" w:hint="default"/>
+      </w:rPr>
+    </w:lvl>
+    <w:lvl w:ilvl="2" w:tplc="10090005" w:tentative="1">
+      <w:start w:val="1"/>
+      <w:numFmt w:val="bullet"/>
+      <w:lvlText w:val=""/>
+      <w:lvlJc w:val="left"/>
+      <w:pPr>
+        <w:ind w:left="2160" w:hanging="360"/>
+      </w:pPr>
+      <w:rPr>
+        <w:rFonts w:ascii="Wingdings" w:hAnsi="Wingdings" w:hint="default"/>
+      </w:rPr>
+    </w:lvl>
+    <w:lvl w:ilvl="3" w:tplc="10090001" w:tentative="1">
+      <w:start w:val="1"/>
+      <w:numFmt w:val="bullet"/>
+      <w:lvlText w:val=""/>
+      <w:lvlJc w:val="left"/>
+      <w:pPr>
+        <w:ind w:left="2880" w:hanging="360"/>
+      </w:pPr>
+      <w:rPr>
+        <w:rFonts w:ascii="Symbol" w:hAnsi="Symbol" w:hint="default"/>
+      </w:rPr>
+    </w:lvl>
+    <w:lvl w:ilvl="4" w:tplc="10090003" w:tentative="1">
+      <w:start w:val="1"/>
+      <w:numFmt w:val="bullet"/>
+      <w:lvlText w:val="o"/>
+      <w:lvlJc w:val="left"/>
+      <w:pPr>
+        <w:ind w:left="3600" w:hanging="360"/>
+      </w:pPr>
+      <w:rPr>
+        <w:rFonts w:ascii="Courier New" w:hAnsi="Courier New" w:cs="Courier New" w:hint="default"/>
+      </w:rPr>
+    </w:lvl>
+    <w:lvl w:ilvl="5" w:tplc="10090005" w:tentative="1">
+      <w:start w:val="1"/>
+      <w:numFmt w:val="bullet"/>
+      <w:lvlText w:val=""/>
+      <w:lvlJc w:val="left"/>
+      <w:pPr>
+        <w:ind w:left="4320" w:hanging="360"/>
+      </w:pPr>
+      <w:rPr>
+        <w:rFonts w:ascii="Wingdings" w:hAnsi="Wingdings" w:hint="default"/>
+      </w:rPr>
+    </w:lvl>
+    <w:lvl w:ilvl="6" w:tplc="10090001" w:tentative="1">
+      <w:start w:val="1"/>
+      <w:numFmt w:val="bullet"/>
+      <w:lvlText w:val=""/>
+      <w:lvlJc w:val="left"/>
+      <w:pPr>
+        <w:ind w:left="5040" w:hanging="360"/>
+      </w:pPr>
+      <w:rPr>
+        <w:rFonts w:ascii="Symbol" w:hAnsi="Symbol" w:hint="default"/>
+      </w:rPr>
+    </w:lvl>
+    <w:lvl w:ilvl="7" w:tplc="10090003" w:tentative="1">
+      <w:start w:val="1"/>
+      <w:numFmt w:val="bullet"/>
+      <w:lvlText w:val="o"/>
+      <w:lvlJc w:val="left"/>
+      <w:pPr>
+        <w:ind w:left="5760" w:hanging="360"/>
+      </w:pPr>
+      <w:rPr>
+        <w:rFonts w:ascii="Courier New" w:hAnsi="Courier New" w:cs="Courier New" w:hint="default"/>
+      </w:rPr>
+    </w:lvl>
+    <w:lvl w:ilvl="8" w:tplc="10090005" w:tentative="1">
+      <w:start w:val="1"/>
+      <w:numFmt w:val="bullet"/>
+      <w:lvlText w:val=""/>
+      <w:lvlJc w:val="left"/>
+      <w:pPr>
+        <w:ind w:left="6480" w:hanging="360"/>
+      </w:pPr>
+      <w:rPr>
+        <w:rFonts w:ascii="Wingdings" w:hAnsi="Wingdings" w:hint="default"/>
+      </w:rPr>
+    </w:lvl>
+  </w:abstractNum>
+  <w:abstractNum w:abstractNumId="2" w15:restartNumberingAfterBreak="0">
+    <w:nsid w:val="292D66A3"/>
+    <w:multiLevelType w:val="hybridMultilevel"/>
+    <w:tmpl w:val="785A7EEC"/>
+    <w:lvl w:ilvl="0" w:tplc="10090001">
+      <w:start w:val="1"/>
+      <w:numFmt w:val="bullet"/>
+      <w:lvlText w:val=""/>
+      <w:lvlJc w:val="left"/>
+      <w:pPr>
+        <w:ind w:left="720" w:hanging="360"/>
+      </w:pPr>
+      <w:rPr>
+        <w:rFonts w:ascii="Symbol" w:hAnsi="Symbol" w:hint="default"/>
+      </w:rPr>
+    </w:lvl>
+    <w:lvl w:ilvl="1" w:tplc="10090003" w:tentative="1">
+      <w:start w:val="1"/>
+      <w:numFmt w:val="bullet"/>
+      <w:lvlText w:val="o"/>
+      <w:lvlJc w:val="left"/>
+      <w:pPr>
+        <w:ind w:left="1440" w:hanging="360"/>
+      </w:pPr>
+      <w:rPr>
+        <w:rFonts w:ascii="Courier New" w:hAnsi="Courier New" w:cs="Courier New" w:hint="default"/>
+      </w:rPr>
+    </w:lvl>
+    <w:lvl w:ilvl="2" w:tplc="10090005" w:tentative="1">
+      <w:start w:val="1"/>
+      <w:numFmt w:val="bullet"/>
+      <w:lvlText w:val=""/>
+      <w:lvlJc w:val="left"/>
+      <w:pPr>
+        <w:ind w:left="2160" w:hanging="360"/>
+      </w:pPr>
+      <w:rPr>
+        <w:rFonts w:ascii="Wingdings" w:hAnsi="Wingdings" w:hint="default"/>
+      </w:rPr>
+    </w:lvl>
+    <w:lvl w:ilvl="3" w:tplc="10090001" w:tentative="1">
+      <w:start w:val="1"/>
+      <w:numFmt w:val="bullet"/>
+      <w:lvlText w:val=""/>
+      <w:lvlJc w:val="left"/>
+      <w:pPr>
+        <w:ind w:left="2880" w:hanging="360"/>
+      </w:pPr>
+      <w:rPr>
+        <w:rFonts w:ascii="Symbol" w:hAnsi="Symbol" w:hint="default"/>
+      </w:rPr>
+    </w:lvl>
+    <w:lvl w:ilvl="4" w:tplc="10090003" w:tentative="1">
+      <w:start w:val="1"/>
+      <w:numFmt w:val="bullet"/>
+      <w:lvlText w:val="o"/>
+      <w:lvlJc w:val="left"/>
+      <w:pPr>
+        <w:ind w:left="3600" w:hanging="360"/>
+      </w:pPr>
+      <w:rPr>
+        <w:rFonts w:ascii="Courier New" w:hAnsi="Courier New" w:cs="Courier New" w:hint="default"/>
+      </w:rPr>
+    </w:lvl>
+    <w:lvl w:ilvl="5" w:tplc="10090005" w:tentative="1">
+      <w:start w:val="1"/>
+      <w:numFmt w:val="bullet"/>
+      <w:lvlText w:val=""/>
+      <w:lvlJc w:val="left"/>
+      <w:pPr>
+        <w:ind w:left="4320" w:hanging="360"/>
+      </w:pPr>
+      <w:rPr>
+        <w:rFonts w:ascii="Wingdings" w:hAnsi="Wingdings" w:hint="default"/>
+      </w:rPr>
+    </w:lvl>
+    <w:lvl w:ilvl="6" w:tplc="10090001" w:tentative="1">
+      <w:start w:val="1"/>
+      <w:numFmt w:val="bullet"/>
+      <w:lvlText w:val=""/>
+      <w:lvlJc w:val="left"/>
+      <w:pPr>
+        <w:ind w:left="5040" w:hanging="360"/>
+      </w:pPr>
+      <w:rPr>
+        <w:rFonts w:ascii="Symbol" w:hAnsi="Symbol" w:hint="default"/>
+      </w:rPr>
+    </w:lvl>
+    <w:lvl w:ilvl="7" w:tplc="10090003" w:tentative="1">
+      <w:start w:val="1"/>
+      <w:numFmt w:val="bullet"/>
+      <w:lvlText w:val="o"/>
+      <w:lvlJc w:val="left"/>
+      <w:pPr>
+        <w:ind w:left="5760" w:hanging="360"/>
+      </w:pPr>
+      <w:rPr>
+        <w:rFonts w:ascii="Courier New" w:hAnsi="Courier New" w:cs="Courier New" w:hint="default"/>
+      </w:rPr>
+    </w:lvl>
+    <w:lvl w:ilvl="8" w:tplc="10090005" w:tentative="1">
+      <w:start w:val="1"/>
+      <w:numFmt w:val="bullet"/>
+      <w:lvlText w:val=""/>
+      <w:lvlJc w:val="left"/>
+      <w:pPr>
+        <w:ind w:left="6480" w:hanging="360"/>
+      </w:pPr>
+      <w:rPr>
+        <w:rFonts w:ascii="Wingdings" w:hAnsi="Wingdings" w:hint="default"/>
+      </w:rPr>
+    </w:lvl>
+  </w:abstractNum>
+  <w:abstractNum w:abstractNumId="3" w15:restartNumberingAfterBreak="0">
     <w:nsid w:val="2C6F6133"/>
     <w:multiLevelType w:val="hybridMultilevel"/>
     <w:tmpl w:val="F844F876"/>
@@ -1454,7 +2084,233 @@
       </w:rPr>
     </w:lvl>
   </w:abstractNum>
-  <w:abstractNum w:abstractNumId="1" w15:restartNumberingAfterBreak="0">
+  <w:abstractNum w:abstractNumId="4" w15:restartNumberingAfterBreak="0">
+    <w:nsid w:val="2DB36241"/>
+    <w:multiLevelType w:val="hybridMultilevel"/>
+    <w:tmpl w:val="D52C952A"/>
+    <w:lvl w:ilvl="0" w:tplc="6A12B1BA">
+      <w:start w:val="647"/>
+      <w:numFmt w:val="bullet"/>
+      <w:lvlText w:val="-"/>
+      <w:lvlJc w:val="left"/>
+      <w:pPr>
+        <w:ind w:left="720" w:hanging="360"/>
+      </w:pPr>
+      <w:rPr>
+        <w:rFonts w:ascii="Aptos" w:eastAsiaTheme="minorHAnsi" w:hAnsi="Aptos" w:cstheme="minorBidi" w:hint="default"/>
+      </w:rPr>
+    </w:lvl>
+    <w:lvl w:ilvl="1" w:tplc="10090003" w:tentative="1">
+      <w:start w:val="1"/>
+      <w:numFmt w:val="bullet"/>
+      <w:lvlText w:val="o"/>
+      <w:lvlJc w:val="left"/>
+      <w:pPr>
+        <w:ind w:left="1440" w:hanging="360"/>
+      </w:pPr>
+      <w:rPr>
+        <w:rFonts w:ascii="Courier New" w:hAnsi="Courier New" w:cs="Courier New" w:hint="default"/>
+      </w:rPr>
+    </w:lvl>
+    <w:lvl w:ilvl="2" w:tplc="10090005" w:tentative="1">
+      <w:start w:val="1"/>
+      <w:numFmt w:val="bullet"/>
+      <w:lvlText w:val=""/>
+      <w:lvlJc w:val="left"/>
+      <w:pPr>
+        <w:ind w:left="2160" w:hanging="360"/>
+      </w:pPr>
+      <w:rPr>
+        <w:rFonts w:ascii="Wingdings" w:hAnsi="Wingdings" w:hint="default"/>
+      </w:rPr>
+    </w:lvl>
+    <w:lvl w:ilvl="3" w:tplc="10090001" w:tentative="1">
+      <w:start w:val="1"/>
+      <w:numFmt w:val="bullet"/>
+      <w:lvlText w:val=""/>
+      <w:lvlJc w:val="left"/>
+      <w:pPr>
+        <w:ind w:left="2880" w:hanging="360"/>
+      </w:pPr>
+      <w:rPr>
+        <w:rFonts w:ascii="Symbol" w:hAnsi="Symbol" w:hint="default"/>
+      </w:rPr>
+    </w:lvl>
+    <w:lvl w:ilvl="4" w:tplc="10090003" w:tentative="1">
+      <w:start w:val="1"/>
+      <w:numFmt w:val="bullet"/>
+      <w:lvlText w:val="o"/>
+      <w:lvlJc w:val="left"/>
+      <w:pPr>
+        <w:ind w:left="3600" w:hanging="360"/>
+      </w:pPr>
+      <w:rPr>
+        <w:rFonts w:ascii="Courier New" w:hAnsi="Courier New" w:cs="Courier New" w:hint="default"/>
+      </w:rPr>
+    </w:lvl>
+    <w:lvl w:ilvl="5" w:tplc="10090005" w:tentative="1">
+      <w:start w:val="1"/>
+      <w:numFmt w:val="bullet"/>
+      <w:lvlText w:val=""/>
+      <w:lvlJc w:val="left"/>
+      <w:pPr>
+        <w:ind w:left="4320" w:hanging="360"/>
+      </w:pPr>
+      <w:rPr>
+        <w:rFonts w:ascii="Wingdings" w:hAnsi="Wingdings" w:hint="default"/>
+      </w:rPr>
+    </w:lvl>
+    <w:lvl w:ilvl="6" w:tplc="10090001" w:tentative="1">
+      <w:start w:val="1"/>
+      <w:numFmt w:val="bullet"/>
+      <w:lvlText w:val=""/>
+      <w:lvlJc w:val="left"/>
+      <w:pPr>
+        <w:ind w:left="5040" w:hanging="360"/>
+      </w:pPr>
+      <w:rPr>
+        <w:rFonts w:ascii="Symbol" w:hAnsi="Symbol" w:hint="default"/>
+      </w:rPr>
+    </w:lvl>
+    <w:lvl w:ilvl="7" w:tplc="10090003" w:tentative="1">
+      <w:start w:val="1"/>
+      <w:numFmt w:val="bullet"/>
+      <w:lvlText w:val="o"/>
+      <w:lvlJc w:val="left"/>
+      <w:pPr>
+        <w:ind w:left="5760" w:hanging="360"/>
+      </w:pPr>
+      <w:rPr>
+        <w:rFonts w:ascii="Courier New" w:hAnsi="Courier New" w:cs="Courier New" w:hint="default"/>
+      </w:rPr>
+    </w:lvl>
+    <w:lvl w:ilvl="8" w:tplc="10090005" w:tentative="1">
+      <w:start w:val="1"/>
+      <w:numFmt w:val="bullet"/>
+      <w:lvlText w:val=""/>
+      <w:lvlJc w:val="left"/>
+      <w:pPr>
+        <w:ind w:left="6480" w:hanging="360"/>
+      </w:pPr>
+      <w:rPr>
+        <w:rFonts w:ascii="Wingdings" w:hAnsi="Wingdings" w:hint="default"/>
+      </w:rPr>
+    </w:lvl>
+  </w:abstractNum>
+  <w:abstractNum w:abstractNumId="5" w15:restartNumberingAfterBreak="0">
+    <w:nsid w:val="33FF73CD"/>
+    <w:multiLevelType w:val="hybridMultilevel"/>
+    <w:tmpl w:val="C8B07CEC"/>
+    <w:lvl w:ilvl="0" w:tplc="10090001">
+      <w:start w:val="1"/>
+      <w:numFmt w:val="bullet"/>
+      <w:lvlText w:val=""/>
+      <w:lvlJc w:val="left"/>
+      <w:pPr>
+        <w:ind w:left="720" w:hanging="360"/>
+      </w:pPr>
+      <w:rPr>
+        <w:rFonts w:ascii="Symbol" w:hAnsi="Symbol" w:hint="default"/>
+      </w:rPr>
+    </w:lvl>
+    <w:lvl w:ilvl="1" w:tplc="10090003" w:tentative="1">
+      <w:start w:val="1"/>
+      <w:numFmt w:val="bullet"/>
+      <w:lvlText w:val="o"/>
+      <w:lvlJc w:val="left"/>
+      <w:pPr>
+        <w:ind w:left="1440" w:hanging="360"/>
+      </w:pPr>
+      <w:rPr>
+        <w:rFonts w:ascii="Courier New" w:hAnsi="Courier New" w:cs="Courier New" w:hint="default"/>
+      </w:rPr>
+    </w:lvl>
+    <w:lvl w:ilvl="2" w:tplc="10090005" w:tentative="1">
+      <w:start w:val="1"/>
+      <w:numFmt w:val="bullet"/>
+      <w:lvlText w:val=""/>
+      <w:lvlJc w:val="left"/>
+      <w:pPr>
+        <w:ind w:left="2160" w:hanging="360"/>
+      </w:pPr>
+      <w:rPr>
+        <w:rFonts w:ascii="Wingdings" w:hAnsi="Wingdings" w:hint="default"/>
+      </w:rPr>
+    </w:lvl>
+    <w:lvl w:ilvl="3" w:tplc="10090001" w:tentative="1">
+      <w:start w:val="1"/>
+      <w:numFmt w:val="bullet"/>
+      <w:lvlText w:val=""/>
+      <w:lvlJc w:val="left"/>
+      <w:pPr>
+        <w:ind w:left="2880" w:hanging="360"/>
+      </w:pPr>
+      <w:rPr>
+        <w:rFonts w:ascii="Symbol" w:hAnsi="Symbol" w:hint="default"/>
+      </w:rPr>
+    </w:lvl>
+    <w:lvl w:ilvl="4" w:tplc="10090003" w:tentative="1">
+      <w:start w:val="1"/>
+      <w:numFmt w:val="bullet"/>
+      <w:lvlText w:val="o"/>
+      <w:lvlJc w:val="left"/>
+      <w:pPr>
+        <w:ind w:left="3600" w:hanging="360"/>
+      </w:pPr>
+      <w:rPr>
+        <w:rFonts w:ascii="Courier New" w:hAnsi="Courier New" w:cs="Courier New" w:hint="default"/>
+      </w:rPr>
+    </w:lvl>
+    <w:lvl w:ilvl="5" w:tplc="10090005" w:tentative="1">
+      <w:start w:val="1"/>
+      <w:numFmt w:val="bullet"/>
+      <w:lvlText w:val=""/>
+      <w:lvlJc w:val="left"/>
+      <w:pPr>
+        <w:ind w:left="4320" w:hanging="360"/>
+      </w:pPr>
+      <w:rPr>
+        <w:rFonts w:ascii="Wingdings" w:hAnsi="Wingdings" w:hint="default"/>
+      </w:rPr>
+    </w:lvl>
+    <w:lvl w:ilvl="6" w:tplc="10090001" w:tentative="1">
+      <w:start w:val="1"/>
+      <w:numFmt w:val="bullet"/>
+      <w:lvlText w:val=""/>
+      <w:lvlJc w:val="left"/>
+      <w:pPr>
+        <w:ind w:left="5040" w:hanging="360"/>
+      </w:pPr>
+      <w:rPr>
+        <w:rFonts w:ascii="Symbol" w:hAnsi="Symbol" w:hint="default"/>
+      </w:rPr>
+    </w:lvl>
+    <w:lvl w:ilvl="7" w:tplc="10090003" w:tentative="1">
+      <w:start w:val="1"/>
+      <w:numFmt w:val="bullet"/>
+      <w:lvlText w:val="o"/>
+      <w:lvlJc w:val="left"/>
+      <w:pPr>
+        <w:ind w:left="5760" w:hanging="360"/>
+      </w:pPr>
+      <w:rPr>
+        <w:rFonts w:ascii="Courier New" w:hAnsi="Courier New" w:cs="Courier New" w:hint="default"/>
+      </w:rPr>
+    </w:lvl>
+    <w:lvl w:ilvl="8" w:tplc="10090005" w:tentative="1">
+      <w:start w:val="1"/>
+      <w:numFmt w:val="bullet"/>
+      <w:lvlText w:val=""/>
+      <w:lvlJc w:val="left"/>
+      <w:pPr>
+        <w:ind w:left="6480" w:hanging="360"/>
+      </w:pPr>
+      <w:rPr>
+        <w:rFonts w:ascii="Wingdings" w:hAnsi="Wingdings" w:hint="default"/>
+      </w:rPr>
+    </w:lvl>
+  </w:abstractNum>
+  <w:abstractNum w:abstractNumId="6" w15:restartNumberingAfterBreak="0">
     <w:nsid w:val="62F64F3F"/>
     <w:multiLevelType w:val="hybridMultilevel"/>
     <w:tmpl w:val="B71A037C"/>
@@ -1567,7 +2423,7 @@
       </w:rPr>
     </w:lvl>
   </w:abstractNum>
-  <w:abstractNum w:abstractNumId="2" w15:restartNumberingAfterBreak="0">
+  <w:abstractNum w:abstractNumId="7" w15:restartNumberingAfterBreak="0">
     <w:nsid w:val="70E379CD"/>
     <w:multiLevelType w:val="hybridMultilevel"/>
     <w:tmpl w:val="34FE7018"/>
@@ -1680,7 +2536,233 @@
       </w:rPr>
     </w:lvl>
   </w:abstractNum>
-  <w:abstractNum w:abstractNumId="3" w15:restartNumberingAfterBreak="0">
+  <w:abstractNum w:abstractNumId="8" w15:restartNumberingAfterBreak="0">
+    <w:nsid w:val="71FB6855"/>
+    <w:multiLevelType w:val="hybridMultilevel"/>
+    <w:tmpl w:val="8AB02084"/>
+    <w:lvl w:ilvl="0" w:tplc="10090001">
+      <w:start w:val="1"/>
+      <w:numFmt w:val="bullet"/>
+      <w:lvlText w:val=""/>
+      <w:lvlJc w:val="left"/>
+      <w:pPr>
+        <w:ind w:left="720" w:hanging="360"/>
+      </w:pPr>
+      <w:rPr>
+        <w:rFonts w:ascii="Symbol" w:hAnsi="Symbol" w:hint="default"/>
+      </w:rPr>
+    </w:lvl>
+    <w:lvl w:ilvl="1" w:tplc="10090003" w:tentative="1">
+      <w:start w:val="1"/>
+      <w:numFmt w:val="bullet"/>
+      <w:lvlText w:val="o"/>
+      <w:lvlJc w:val="left"/>
+      <w:pPr>
+        <w:ind w:left="1440" w:hanging="360"/>
+      </w:pPr>
+      <w:rPr>
+        <w:rFonts w:ascii="Courier New" w:hAnsi="Courier New" w:cs="Courier New" w:hint="default"/>
+      </w:rPr>
+    </w:lvl>
+    <w:lvl w:ilvl="2" w:tplc="10090005" w:tentative="1">
+      <w:start w:val="1"/>
+      <w:numFmt w:val="bullet"/>
+      <w:lvlText w:val=""/>
+      <w:lvlJc w:val="left"/>
+      <w:pPr>
+        <w:ind w:left="2160" w:hanging="360"/>
+      </w:pPr>
+      <w:rPr>
+        <w:rFonts w:ascii="Wingdings" w:hAnsi="Wingdings" w:hint="default"/>
+      </w:rPr>
+    </w:lvl>
+    <w:lvl w:ilvl="3" w:tplc="10090001" w:tentative="1">
+      <w:start w:val="1"/>
+      <w:numFmt w:val="bullet"/>
+      <w:lvlText w:val=""/>
+      <w:lvlJc w:val="left"/>
+      <w:pPr>
+        <w:ind w:left="2880" w:hanging="360"/>
+      </w:pPr>
+      <w:rPr>
+        <w:rFonts w:ascii="Symbol" w:hAnsi="Symbol" w:hint="default"/>
+      </w:rPr>
+    </w:lvl>
+    <w:lvl w:ilvl="4" w:tplc="10090003" w:tentative="1">
+      <w:start w:val="1"/>
+      <w:numFmt w:val="bullet"/>
+      <w:lvlText w:val="o"/>
+      <w:lvlJc w:val="left"/>
+      <w:pPr>
+        <w:ind w:left="3600" w:hanging="360"/>
+      </w:pPr>
+      <w:rPr>
+        <w:rFonts w:ascii="Courier New" w:hAnsi="Courier New" w:cs="Courier New" w:hint="default"/>
+      </w:rPr>
+    </w:lvl>
+    <w:lvl w:ilvl="5" w:tplc="10090005" w:tentative="1">
+      <w:start w:val="1"/>
+      <w:numFmt w:val="bullet"/>
+      <w:lvlText w:val=""/>
+      <w:lvlJc w:val="left"/>
+      <w:pPr>
+        <w:ind w:left="4320" w:hanging="360"/>
+      </w:pPr>
+      <w:rPr>
+        <w:rFonts w:ascii="Wingdings" w:hAnsi="Wingdings" w:hint="default"/>
+      </w:rPr>
+    </w:lvl>
+    <w:lvl w:ilvl="6" w:tplc="10090001" w:tentative="1">
+      <w:start w:val="1"/>
+      <w:numFmt w:val="bullet"/>
+      <w:lvlText w:val=""/>
+      <w:lvlJc w:val="left"/>
+      <w:pPr>
+        <w:ind w:left="5040" w:hanging="360"/>
+      </w:pPr>
+      <w:rPr>
+        <w:rFonts w:ascii="Symbol" w:hAnsi="Symbol" w:hint="default"/>
+      </w:rPr>
+    </w:lvl>
+    <w:lvl w:ilvl="7" w:tplc="10090003" w:tentative="1">
+      <w:start w:val="1"/>
+      <w:numFmt w:val="bullet"/>
+      <w:lvlText w:val="o"/>
+      <w:lvlJc w:val="left"/>
+      <w:pPr>
+        <w:ind w:left="5760" w:hanging="360"/>
+      </w:pPr>
+      <w:rPr>
+        <w:rFonts w:ascii="Courier New" w:hAnsi="Courier New" w:cs="Courier New" w:hint="default"/>
+      </w:rPr>
+    </w:lvl>
+    <w:lvl w:ilvl="8" w:tplc="10090005" w:tentative="1">
+      <w:start w:val="1"/>
+      <w:numFmt w:val="bullet"/>
+      <w:lvlText w:val=""/>
+      <w:lvlJc w:val="left"/>
+      <w:pPr>
+        <w:ind w:left="6480" w:hanging="360"/>
+      </w:pPr>
+      <w:rPr>
+        <w:rFonts w:ascii="Wingdings" w:hAnsi="Wingdings" w:hint="default"/>
+      </w:rPr>
+    </w:lvl>
+  </w:abstractNum>
+  <w:abstractNum w:abstractNumId="9" w15:restartNumberingAfterBreak="0">
+    <w:nsid w:val="746A494D"/>
+    <w:multiLevelType w:val="hybridMultilevel"/>
+    <w:tmpl w:val="58425126"/>
+    <w:lvl w:ilvl="0" w:tplc="04090001">
+      <w:start w:val="1"/>
+      <w:numFmt w:val="bullet"/>
+      <w:lvlText w:val=""/>
+      <w:lvlJc w:val="left"/>
+      <w:pPr>
+        <w:ind w:left="720" w:hanging="360"/>
+      </w:pPr>
+      <w:rPr>
+        <w:rFonts w:ascii="Symbol" w:hAnsi="Symbol" w:hint="default"/>
+      </w:rPr>
+    </w:lvl>
+    <w:lvl w:ilvl="1" w:tplc="04090003" w:tentative="1">
+      <w:start w:val="1"/>
+      <w:numFmt w:val="bullet"/>
+      <w:lvlText w:val="o"/>
+      <w:lvlJc w:val="left"/>
+      <w:pPr>
+        <w:ind w:left="1440" w:hanging="360"/>
+      </w:pPr>
+      <w:rPr>
+        <w:rFonts w:ascii="Courier New" w:hAnsi="Courier New" w:cs="Courier New" w:hint="default"/>
+      </w:rPr>
+    </w:lvl>
+    <w:lvl w:ilvl="2" w:tplc="04090005" w:tentative="1">
+      <w:start w:val="1"/>
+      <w:numFmt w:val="bullet"/>
+      <w:lvlText w:val=""/>
+      <w:lvlJc w:val="left"/>
+      <w:pPr>
+        <w:ind w:left="2160" w:hanging="360"/>
+      </w:pPr>
+      <w:rPr>
+        <w:rFonts w:ascii="Wingdings" w:hAnsi="Wingdings" w:hint="default"/>
+      </w:rPr>
+    </w:lvl>
+    <w:lvl w:ilvl="3" w:tplc="04090001" w:tentative="1">
+      <w:start w:val="1"/>
+      <w:numFmt w:val="bullet"/>
+      <w:lvlText w:val=""/>
+      <w:lvlJc w:val="left"/>
+      <w:pPr>
+        <w:ind w:left="2880" w:hanging="360"/>
+      </w:pPr>
+      <w:rPr>
+        <w:rFonts w:ascii="Symbol" w:hAnsi="Symbol" w:hint="default"/>
+      </w:rPr>
+    </w:lvl>
+    <w:lvl w:ilvl="4" w:tplc="04090003" w:tentative="1">
+      <w:start w:val="1"/>
+      <w:numFmt w:val="bullet"/>
+      <w:lvlText w:val="o"/>
+      <w:lvlJc w:val="left"/>
+      <w:pPr>
+        <w:ind w:left="3600" w:hanging="360"/>
+      </w:pPr>
+      <w:rPr>
+        <w:rFonts w:ascii="Courier New" w:hAnsi="Courier New" w:cs="Courier New" w:hint="default"/>
+      </w:rPr>
+    </w:lvl>
+    <w:lvl w:ilvl="5" w:tplc="04090005" w:tentative="1">
+      <w:start w:val="1"/>
+      <w:numFmt w:val="bullet"/>
+      <w:lvlText w:val=""/>
+      <w:lvlJc w:val="left"/>
+      <w:pPr>
+        <w:ind w:left="4320" w:hanging="360"/>
+      </w:pPr>
+      <w:rPr>
+        <w:rFonts w:ascii="Wingdings" w:hAnsi="Wingdings" w:hint="default"/>
+      </w:rPr>
+    </w:lvl>
+    <w:lvl w:ilvl="6" w:tplc="04090001" w:tentative="1">
+      <w:start w:val="1"/>
+      <w:numFmt w:val="bullet"/>
+      <w:lvlText w:val=""/>
+      <w:lvlJc w:val="left"/>
+      <w:pPr>
+        <w:ind w:left="5040" w:hanging="360"/>
+      </w:pPr>
+      <w:rPr>
+        <w:rFonts w:ascii="Symbol" w:hAnsi="Symbol" w:hint="default"/>
+      </w:rPr>
+    </w:lvl>
+    <w:lvl w:ilvl="7" w:tplc="04090003" w:tentative="1">
+      <w:start w:val="1"/>
+      <w:numFmt w:val="bullet"/>
+      <w:lvlText w:val="o"/>
+      <w:lvlJc w:val="left"/>
+      <w:pPr>
+        <w:ind w:left="5760" w:hanging="360"/>
+      </w:pPr>
+      <w:rPr>
+        <w:rFonts w:ascii="Courier New" w:hAnsi="Courier New" w:cs="Courier New" w:hint="default"/>
+      </w:rPr>
+    </w:lvl>
+    <w:lvl w:ilvl="8" w:tplc="04090005" w:tentative="1">
+      <w:start w:val="1"/>
+      <w:numFmt w:val="bullet"/>
+      <w:lvlText w:val=""/>
+      <w:lvlJc w:val="left"/>
+      <w:pPr>
+        <w:ind w:left="6480" w:hanging="360"/>
+      </w:pPr>
+      <w:rPr>
+        <w:rFonts w:ascii="Wingdings" w:hAnsi="Wingdings" w:hint="default"/>
+      </w:rPr>
+    </w:lvl>
+  </w:abstractNum>
+  <w:abstractNum w:abstractNumId="10" w15:restartNumberingAfterBreak="0">
     <w:nsid w:val="7D974E7B"/>
     <w:multiLevelType w:val="hybridMultilevel"/>
     <w:tmpl w:val="67F475DC"/>
@@ -1794,53 +2876,39 @@
     </w:lvl>
   </w:abstractNum>
   <w:num w:numId="1" w16cid:durableId="1166554881">
-    <w:abstractNumId w:val="2"/>
-    <w:lvlOverride w:ilvl="0"/>
-    <w:lvlOverride w:ilvl="1"/>
-    <w:lvlOverride w:ilvl="2"/>
-    <w:lvlOverride w:ilvl="3"/>
-    <w:lvlOverride w:ilvl="4"/>
-    <w:lvlOverride w:ilvl="5"/>
-    <w:lvlOverride w:ilvl="6"/>
-    <w:lvlOverride w:ilvl="7"/>
-    <w:lvlOverride w:ilvl="8"/>
+    <w:abstractNumId w:val="7"/>
   </w:num>
   <w:num w:numId="2" w16cid:durableId="1384866954">
-    <w:abstractNumId w:val="3"/>
-    <w:lvlOverride w:ilvl="0"/>
-    <w:lvlOverride w:ilvl="1"/>
-    <w:lvlOverride w:ilvl="2"/>
-    <w:lvlOverride w:ilvl="3"/>
-    <w:lvlOverride w:ilvl="4"/>
-    <w:lvlOverride w:ilvl="5"/>
-    <w:lvlOverride w:ilvl="6"/>
-    <w:lvlOverride w:ilvl="7"/>
-    <w:lvlOverride w:ilvl="8"/>
+    <w:abstractNumId w:val="10"/>
   </w:num>
   <w:num w:numId="3" w16cid:durableId="828597482">
-    <w:abstractNumId w:val="1"/>
-    <w:lvlOverride w:ilvl="0"/>
-    <w:lvlOverride w:ilvl="1"/>
-    <w:lvlOverride w:ilvl="2"/>
-    <w:lvlOverride w:ilvl="3"/>
-    <w:lvlOverride w:ilvl="4"/>
-    <w:lvlOverride w:ilvl="5"/>
-    <w:lvlOverride w:ilvl="6"/>
-    <w:lvlOverride w:ilvl="7"/>
-    <w:lvlOverride w:ilvl="8"/>
+    <w:abstractNumId w:val="6"/>
   </w:num>
   <w:num w:numId="4" w16cid:durableId="721707467">
+    <w:abstractNumId w:val="3"/>
+  </w:num>
+  <w:num w:numId="5" w16cid:durableId="471144210">
+    <w:abstractNumId w:val="4"/>
+  </w:num>
+  <w:num w:numId="6" w16cid:durableId="2096242870">
+    <w:abstractNumId w:val="1"/>
+  </w:num>
+  <w:num w:numId="7" w16cid:durableId="1649019948">
+    <w:abstractNumId w:val="5"/>
+  </w:num>
+  <w:num w:numId="8" w16cid:durableId="1194802830">
     <w:abstractNumId w:val="0"/>
   </w:num>
+  <w:num w:numId="9" w16cid:durableId="582647472">
+    <w:abstractNumId w:val="8"/>
+  </w:num>
+  <w:num w:numId="10" w16cid:durableId="443228272">
+    <w:abstractNumId w:val="2"/>
+  </w:num>
+  <w:num w:numId="11" w16cid:durableId="1880702252">
+    <w:abstractNumId w:val="9"/>
+  </w:num>
 </w:numbering>
-</file>
-
-<file path=word/people.xml><?xml version="1.0" encoding="utf-8"?>
-<w15:people xmlns:wpc="http://schemas.microsoft.com/office/word/2010/wordprocessingCanvas" xmlns:cx="http://schemas.microsoft.com/office/drawing/2014/chartex" xmlns:cx1="http://schemas.microsoft.com/office/drawing/2015/9/8/chartex" xmlns:cx2="http://schemas.microsoft.com/office/drawing/2015/10/21/chartex" xmlns:cx3="http://schemas.microsoft.com/office/drawing/2016/5/9/chartex" xmlns:cx4="http://schemas.microsoft.com/office/drawing/2016/5/10/chartex" xmlns:cx5="http://schemas.microsoft.com/office/drawing/2016/5/11/chartex" xmlns:cx6="http://schemas.microsoft.com/office/drawing/2016/5/12/chartex" xmlns:cx7="http://schemas.microsoft.com/office/drawing/2016/5/13/chartex" xmlns:cx8="http://schemas.microsoft.com/office/drawing/2016/5/14/chartex" xmlns:mc="http://schemas.openxmlformats.org/markup-compatibility/2006" xmlns:aink="http://schemas.microsoft.com/office/drawing/2016/ink" xmlns:am3d="http://schemas.microsoft.com/office/drawing/2017/model3d" xmlns:o="urn:schemas-microsoft-com:office:office" xmlns:oel="http://schemas.microsoft.com/office/2019/extlst" xmlns:r="http://schemas.openxmlformats.org/officeDocument/2006/relationships" xmlns:m="http://schemas.openxmlformats.org/officeDocument/2006/math" xmlns:v="urn:schemas-microsoft-com:vml" xmlns:wp14="http://schemas.microsoft.com/office/word/2010/wordprocessingDrawing" xmlns:wp="http://schemas.openxmlformats.org/drawingml/2006/wordprocessingDrawing" xmlns:w10="urn:schemas-microsoft-com:office:word" xmlns:w="http://schemas.openxmlformats.org/wordprocessingml/2006/main" xmlns:w14="http://schemas.microsoft.com/office/word/2010/wordml" xmlns:w15="http://schemas.microsoft.com/office/word/2012/wordml" xmlns:w16cex="http://schemas.microsoft.com/office/word/2018/wordml/cex" xmlns:w16cid="http://schemas.microsoft.com/office/word/2016/wordml/cid" xmlns:w16="http://schemas.microsoft.com/office/word/2018/wordml" xmlns:w16du="http://schemas.microsoft.com/office/word/2023/wordml/word16du" xmlns:w16sdtdh="http://schemas.microsoft.com/office/word/2020/wordml/sdtdatahash" xmlns:w16sdtfl="http://schemas.microsoft.com/office/word/2024/wordml/sdtformatlock" xmlns:w16se="http://schemas.microsoft.com/office/word/2015/wordml/symex" xmlns:wpg="http://schemas.microsoft.com/office/word/2010/wordprocessingGroup" xmlns:wpi="http://schemas.microsoft.com/office/word/2010/wordprocessingInk" xmlns:wne="http://schemas.microsoft.com/office/word/2006/wordml" xmlns:wps="http://schemas.microsoft.com/office/word/2010/wordprocessingShape" mc:Ignorable="w14 w15 w16se w16cid w16 w16cex w16sdtdh w16sdtfl w16du wp14">
-  <w15:person w15:author="sky tin">
-    <w15:presenceInfo w15:providerId="Windows Live" w15:userId="dae8960a854f3ef0"/>
-  </w15:person>
-</w15:people>
 </file>
 
 <file path=word/styles.xml><?xml version="1.0" encoding="utf-8"?>
@@ -2446,6 +3514,7 @@
   <w:style w:type="character" w:default="1" w:styleId="DefaultParagraphFont">
     <w:name w:val="Default Paragraph Font"/>
     <w:uiPriority w:val="1"/>
+    <w:semiHidden/>
     <w:unhideWhenUsed/>
   </w:style>
   <w:style w:type="table" w:default="1" w:styleId="TableNormal">
@@ -2811,6 +3880,84 @@
       </w:tblBorders>
     </w:tblPr>
   </w:style>
+  <w:style w:type="character" w:styleId="CommentReference">
+    <w:name w:val="annotation reference"/>
+    <w:basedOn w:val="DefaultParagraphFont"/>
+    <w:uiPriority w:val="99"/>
+    <w:semiHidden/>
+    <w:unhideWhenUsed/>
+    <w:rsid w:val="001F0D7A"/>
+    <w:rPr>
+      <w:sz w:val="16"/>
+      <w:szCs w:val="16"/>
+    </w:rPr>
+  </w:style>
+  <w:style w:type="paragraph" w:styleId="CommentText">
+    <w:name w:val="annotation text"/>
+    <w:basedOn w:val="Normal"/>
+    <w:link w:val="CommentTextChar"/>
+    <w:uiPriority w:val="99"/>
+    <w:unhideWhenUsed/>
+    <w:rsid w:val="001F0D7A"/>
+    <w:pPr>
+      <w:spacing w:line="240" w:lineRule="auto"/>
+    </w:pPr>
+    <w:rPr>
+      <w:sz w:val="20"/>
+      <w:szCs w:val="20"/>
+    </w:rPr>
+  </w:style>
+  <w:style w:type="character" w:customStyle="1" w:styleId="CommentTextChar">
+    <w:name w:val="Comment Text Char"/>
+    <w:basedOn w:val="DefaultParagraphFont"/>
+    <w:link w:val="CommentText"/>
+    <w:uiPriority w:val="99"/>
+    <w:rsid w:val="001F0D7A"/>
+    <w:rPr>
+      <w:sz w:val="20"/>
+      <w:szCs w:val="20"/>
+    </w:rPr>
+  </w:style>
+  <w:style w:type="paragraph" w:styleId="CommentSubject">
+    <w:name w:val="annotation subject"/>
+    <w:basedOn w:val="CommentText"/>
+    <w:next w:val="CommentText"/>
+    <w:link w:val="CommentSubjectChar"/>
+    <w:uiPriority w:val="99"/>
+    <w:semiHidden/>
+    <w:unhideWhenUsed/>
+    <w:rsid w:val="001F0D7A"/>
+    <w:rPr>
+      <w:b/>
+      <w:bCs/>
+    </w:rPr>
+  </w:style>
+  <w:style w:type="character" w:customStyle="1" w:styleId="CommentSubjectChar">
+    <w:name w:val="Comment Subject Char"/>
+    <w:basedOn w:val="CommentTextChar"/>
+    <w:link w:val="CommentSubject"/>
+    <w:uiPriority w:val="99"/>
+    <w:semiHidden/>
+    <w:rsid w:val="001F0D7A"/>
+    <w:rPr>
+      <w:b/>
+      <w:bCs/>
+      <w:sz w:val="20"/>
+      <w:szCs w:val="20"/>
+    </w:rPr>
+  </w:style>
+  <w:style w:type="character" w:styleId="FollowedHyperlink">
+    <w:name w:val="FollowedHyperlink"/>
+    <w:basedOn w:val="DefaultParagraphFont"/>
+    <w:uiPriority w:val="99"/>
+    <w:semiHidden/>
+    <w:unhideWhenUsed/>
+    <w:rsid w:val="00BD6C9D"/>
+    <w:rPr>
+      <w:color w:val="96607D" w:themeColor="followedHyperlink"/>
+      <w:u w:val="single"/>
+    </w:rPr>
+  </w:style>
 </w:styles>
 </file>
 
@@ -3107,4 +4254,22 @@
     </a:ext>
   </a:extLst>
 </a:theme>
+</file>
+
+<file path=customXml/item1.xml><?xml version="1.0" encoding="utf-8"?>
+<b:Sources xmlns:b="http://schemas.openxmlformats.org/officeDocument/2006/bibliography" xmlns="http://schemas.openxmlformats.org/officeDocument/2006/bibliography" SelectedStyle="\APASixthEditionOfficeOnline.xsl" StyleName="APA" Version="6"/>
+</file>
+
+<file path=customXml/itemProps1.xml><?xml version="1.0" encoding="utf-8"?>
+<ds:datastoreItem xmlns:ds="http://schemas.openxmlformats.org/officeDocument/2006/customXml" ds:itemID="{53F13848-66AE-4DC0-BC5F-29D480CCA445}">
+  <ds:schemaRefs>
+    <ds:schemaRef ds:uri="http://schemas.openxmlformats.org/officeDocument/2006/bibliography"/>
+  </ds:schemaRefs>
+</ds:datastoreItem>
+</file>
+
+<file path=docMetadata/LabelInfo.xml><?xml version="1.0" encoding="utf-8"?>
+<clbl:labelList xmlns:clbl="http://schemas.microsoft.com/office/2020/mipLabelMetadata">
+  <clbl:label id="{0ab0bdf5-00c2-4aa6-932a-42ae8d464587}" enabled="1" method="Standard" siteId="{022f3b02-6070-4e91-a96f-2206ab7ebb08}" contentBits="0" removed="0"/>
+</clbl:labelList>
 </file>
</xml_diff>